<commit_message>
Open function now working
@Wes - delete the dbmain and am using DBProject as the main file now
since I set this up as a Visual Studio project
</commit_message>
<xml_diff>
--- a/_Activity Log.docx
+++ b/_Activity Log.docx
@@ -33,8 +33,6 @@
           <w:szCs w:val="24"/>
         </w:rPr>
       </w:pPr>
-      <w:bookmarkStart w:id="0" w:name="_GoBack"/>
-      <w:bookmarkEnd w:id="0"/>
     </w:p>
     <w:p>
       <w:pPr>
@@ -132,6 +130,60 @@
         <w:spacing w:after="0" w:line="240" w:lineRule="auto"/>
         <w:ind w:firstLine="720"/>
         <w:rPr>
+          <w:rFonts w:ascii="Arial" w:eastAsia="Times New Roman" w:hAnsi="Arial" w:cs="Arial"/>
+          <w:color w:val="000000"/>
+          <w:sz w:val="23"/>
+          <w:szCs w:val="23"/>
+        </w:rPr>
+      </w:pPr>
+      <w:r>
+        <w:rPr>
+          <w:rFonts w:ascii="Arial" w:eastAsia="Times New Roman" w:hAnsi="Arial" w:cs="Arial"/>
+          <w:color w:val="000000"/>
+          <w:sz w:val="23"/>
+          <w:szCs w:val="23"/>
+        </w:rPr>
+        <w:t>9/5/13 8:00 - 10:00am: Uploaded new version of project. Notable features include cleanup utility (close, exit, etc.), display utility, and progress on sort utility. Error with set was due to misplacement of #include &lt;set&gt;. Some functions tested and perform expectedly.</w:t>
+      </w:r>
+    </w:p>
+    <w:p>
+      <w:pPr>
+        <w:spacing w:after="0" w:line="240" w:lineRule="auto"/>
+        <w:ind w:firstLine="720"/>
+        <w:rPr>
+          <w:rFonts w:ascii="Arial" w:eastAsia="Times New Roman" w:hAnsi="Arial" w:cs="Arial"/>
+          <w:color w:val="000000"/>
+          <w:sz w:val="23"/>
+          <w:szCs w:val="23"/>
+        </w:rPr>
+      </w:pPr>
+    </w:p>
+    <w:p>
+      <w:pPr>
+        <w:spacing w:after="0" w:line="240" w:lineRule="auto"/>
+        <w:ind w:firstLine="720"/>
+        <w:rPr>
+          <w:rFonts w:ascii="Arial" w:eastAsia="Times New Roman" w:hAnsi="Arial" w:cs="Arial"/>
+          <w:color w:val="000000"/>
+          <w:sz w:val="23"/>
+          <w:szCs w:val="23"/>
+        </w:rPr>
+      </w:pPr>
+      <w:r>
+        <w:rPr>
+          <w:rFonts w:ascii="Arial" w:eastAsia="Times New Roman" w:hAnsi="Arial" w:cs="Arial"/>
+          <w:color w:val="000000"/>
+          <w:sz w:val="23"/>
+          <w:szCs w:val="23"/>
+        </w:rPr>
+        <w:t>9/7/13: Uploaded new version with open function working</w:t>
+      </w:r>
+    </w:p>
+    <w:p>
+      <w:pPr>
+        <w:spacing w:after="0" w:line="240" w:lineRule="auto"/>
+        <w:ind w:firstLine="720"/>
+        <w:rPr>
           <w:rFonts w:ascii="Times New Roman" w:eastAsia="Times New Roman" w:hAnsi="Times New Roman" w:cs="Times New Roman"/>
           <w:sz w:val="24"/>
           <w:szCs w:val="24"/>
@@ -144,8 +196,11 @@
           <w:sz w:val="23"/>
           <w:szCs w:val="23"/>
         </w:rPr>
-        <w:t>9/5/13 8:00 - 10:00am: Uploaded new version of project. Notable features include cleanup utility (close, exit, etc.), display utility, and progress on sort utility. Error with set was due to misplacement of #include &lt;set&gt;. Some functions tested and perform expectedly.</w:t>
+        <w:tab/>
+        <w:t>Please note that it is now set up as a Visual Studio project.</w:t>
       </w:r>
+      <w:bookmarkStart w:id="0" w:name="_GoBack"/>
+      <w:bookmarkEnd w:id="0"/>
     </w:p>
     <w:sectPr>
       <w:pgSz w:w="12240" w:h="15840"/>

</xml_diff>

<commit_message>
Part 3 : Initial commit
Set up skeleton for integration of parser and database engine code
</commit_message>
<xml_diff>
--- a/_Activity Log.docx
+++ b/_Activity Log.docx
@@ -13,6 +13,18 @@
           <w:szCs w:val="23"/>
         </w:rPr>
       </w:pPr>
+    </w:p>
+    <w:p>
+      <w:pPr>
+        <w:spacing w:after="0" w:line="240" w:lineRule="auto"/>
+        <w:jc w:val="center"/>
+        <w:rPr>
+          <w:rFonts w:ascii="Arial" w:eastAsia="Times New Roman" w:hAnsi="Arial" w:cs="Arial"/>
+          <w:color w:val="000000"/>
+          <w:sz w:val="23"/>
+          <w:szCs w:val="23"/>
+        </w:rPr>
+      </w:pPr>
       <w:r>
         <w:rPr>
           <w:rFonts w:ascii="Arial" w:eastAsia="Times New Roman" w:hAnsi="Arial" w:cs="Arial"/>
@@ -184,6 +196,40 @@
         <w:spacing w:after="0" w:line="240" w:lineRule="auto"/>
         <w:ind w:firstLine="720"/>
         <w:rPr>
+          <w:rFonts w:ascii="Arial" w:eastAsia="Times New Roman" w:hAnsi="Arial" w:cs="Arial"/>
+          <w:color w:val="000000"/>
+          <w:sz w:val="23"/>
+          <w:szCs w:val="23"/>
+        </w:rPr>
+      </w:pPr>
+      <w:r>
+        <w:rPr>
+          <w:rFonts w:ascii="Arial" w:eastAsia="Times New Roman" w:hAnsi="Arial" w:cs="Arial"/>
+          <w:color w:val="000000"/>
+          <w:sz w:val="23"/>
+          <w:szCs w:val="23"/>
+        </w:rPr>
+        <w:tab/>
+        <w:t>Please note that it is now set up as a Visual Studio project.</w:t>
+      </w:r>
+    </w:p>
+    <w:p>
+      <w:pPr>
+        <w:spacing w:after="0" w:line="240" w:lineRule="auto"/>
+        <w:ind w:firstLine="720"/>
+        <w:rPr>
+          <w:rFonts w:ascii="Arial" w:eastAsia="Times New Roman" w:hAnsi="Arial" w:cs="Arial"/>
+          <w:color w:val="000000"/>
+          <w:sz w:val="23"/>
+          <w:szCs w:val="23"/>
+        </w:rPr>
+      </w:pPr>
+    </w:p>
+    <w:p>
+      <w:pPr>
+        <w:spacing w:after="0" w:line="240" w:lineRule="auto"/>
+        <w:ind w:firstLine="720"/>
+        <w:rPr>
           <w:rFonts w:ascii="Times New Roman" w:eastAsia="Times New Roman" w:hAnsi="Times New Roman" w:cs="Times New Roman"/>
           <w:sz w:val="24"/>
           <w:szCs w:val="24"/>
@@ -196,8 +242,7 @@
           <w:sz w:val="23"/>
           <w:szCs w:val="23"/>
         </w:rPr>
-        <w:tab/>
-        <w:t>Please note that it is now set up as a Visual Studio project.</w:t>
+        <w:t>9/19/13: Set up parser code and database engine code in the same repository and commented on how to call manager functions from parser.</w:t>
       </w:r>
       <w:bookmarkStart w:id="0" w:name="_GoBack"/>
       <w:bookmarkEnd w:id="0"/>

</xml_diff>

<commit_message>
edited my work in activity log
</commit_message>
<xml_diff>
--- a/_Activity Log.docx
+++ b/_Activity Log.docx
@@ -1,16 +1,17 @@
 
 <file path=word/document.xml><?xml version="1.0" encoding="utf-8"?>
-<w:document xmlns:wpc="http://schemas.microsoft.com/office/word/2010/wordprocessingCanvas" xmlns:mc="http://schemas.openxmlformats.org/markup-compatibility/2006" xmlns:o="urn:schemas-microsoft-com:office:office" xmlns:r="http://schemas.openxmlformats.org/officeDocument/2006/relationships" xmlns:m="http://schemas.openxmlformats.org/officeDocument/2006/math" xmlns:v="urn:schemas-microsoft-com:vml" xmlns:wp14="http://schemas.microsoft.com/office/word/2010/wordprocessingDrawing" xmlns:wp="http://schemas.openxmlformats.org/drawingml/2006/wordprocessingDrawing" xmlns:w10="urn:schemas-microsoft-com:office:word" xmlns:w="http://schemas.openxmlformats.org/wordprocessingml/2006/main" xmlns:w14="http://schemas.microsoft.com/office/word/2010/wordml" xmlns:wpg="http://schemas.microsoft.com/office/word/2010/wordprocessingGroup" xmlns:wpi="http://schemas.microsoft.com/office/word/2010/wordprocessingInk" xmlns:wne="http://schemas.microsoft.com/office/word/2006/wordml" xmlns:wps="http://schemas.microsoft.com/office/word/2010/wordprocessingShape" mc:Ignorable="w14 wp14">
+<w:document xmlns:wpc="http://schemas.microsoft.com/office/word/2010/wordprocessingCanvas" xmlns:mc="http://schemas.openxmlformats.org/markup-compatibility/2006" xmlns:o="urn:schemas-microsoft-com:office:office" xmlns:r="http://schemas.openxmlformats.org/officeDocument/2006/relationships" xmlns:m="http://schemas.openxmlformats.org/officeDocument/2006/math" xmlns:v="urn:schemas-microsoft-com:vml" xmlns:wp14="http://schemas.microsoft.com/office/word/2010/wordprocessingDrawing" xmlns:wp="http://schemas.openxmlformats.org/drawingml/2006/wordprocessingDrawing" xmlns:w10="urn:schemas-microsoft-com:office:word" xmlns:w="http://schemas.openxmlformats.org/wordprocessingml/2006/main" xmlns:w14="http://schemas.microsoft.com/office/word/2010/wordml" xmlns:w15="http://schemas.microsoft.com/office/word/2012/wordml" xmlns:wpg="http://schemas.microsoft.com/office/word/2010/wordprocessingGroup" xmlns:wpi="http://schemas.microsoft.com/office/word/2010/wordprocessingInk" xmlns:wne="http://schemas.microsoft.com/office/word/2006/wordml" xmlns:wps="http://schemas.microsoft.com/office/word/2010/wordprocessingShape" mc:Ignorable="w14 w15 wp14">
   <w:body>
     <w:p>
       <w:pPr>
         <w:spacing w:after="0" w:line="240" w:lineRule="auto"/>
         <w:jc w:val="center"/>
         <w:rPr>
-          <w:rFonts w:ascii="Arial" w:eastAsia="Times New Roman" w:hAnsi="Arial" w:cs="Arial"/>
-          <w:color w:val="000000"/>
-          <w:sz w:val="23"/>
-          <w:szCs w:val="23"/>
+          <w:rFonts w:ascii="Arial" w:hAnsi="Arial" w:cs="Arial" w:hint="eastAsia"/>
+          <w:color w:val="000000"/>
+          <w:sz w:val="23"/>
+          <w:szCs w:val="23"/>
+          <w:lang w:eastAsia="zh-CN"/>
         </w:rPr>
       </w:pPr>
     </w:p>
@@ -152,127 +153,7 @@
           <w:sz w:val="23"/>
           <w:szCs w:val="23"/>
         </w:rPr>
-        <w:t xml:space="preserve">7:00 - 8:00pm: Deleted old files. Uploaded revised version of basic project structure based on what we discussed in lab along with formal headers, proper includes, most simplistic functions defined, and a </w:t>
-      </w:r>
-      <w:proofErr w:type="spellStart"/>
-      <w:r>
-        <w:rPr>
-          <w:rFonts w:ascii="Arial" w:eastAsia="Times New Roman" w:hAnsi="Arial" w:cs="Arial"/>
-          <w:color w:val="000000"/>
-          <w:sz w:val="23"/>
-          <w:szCs w:val="23"/>
-        </w:rPr>
-        <w:t>makefile</w:t>
-      </w:r>
-      <w:proofErr w:type="spellEnd"/>
-      <w:r>
-        <w:rPr>
-          <w:rFonts w:ascii="Arial" w:eastAsia="Times New Roman" w:hAnsi="Arial" w:cs="Arial"/>
-          <w:color w:val="000000"/>
-          <w:sz w:val="23"/>
-          <w:szCs w:val="23"/>
-        </w:rPr>
-        <w:t xml:space="preserve"> for streamlined UNIX compilation. NOTE: Could not figure out proper syntax for declaring a vector of sets in the Relation class. (“</w:t>
-      </w:r>
-      <w:proofErr w:type="spellStart"/>
-      <w:r>
-        <w:rPr>
-          <w:rFonts w:ascii="Arial" w:eastAsia="Times New Roman" w:hAnsi="Arial" w:cs="Arial"/>
-          <w:color w:val="000000"/>
-          <w:sz w:val="23"/>
-          <w:szCs w:val="23"/>
-        </w:rPr>
-        <w:t>std</w:t>
-      </w:r>
-      <w:proofErr w:type="spellEnd"/>
-      <w:r>
-        <w:rPr>
-          <w:rFonts w:ascii="Arial" w:eastAsia="Times New Roman" w:hAnsi="Arial" w:cs="Arial"/>
-          <w:color w:val="000000"/>
-          <w:sz w:val="23"/>
-          <w:szCs w:val="23"/>
-        </w:rPr>
-        <w:t xml:space="preserve">::vector&lt; </w:t>
-      </w:r>
-      <w:proofErr w:type="spellStart"/>
-      <w:r>
-        <w:rPr>
-          <w:rFonts w:ascii="Arial" w:eastAsia="Times New Roman" w:hAnsi="Arial" w:cs="Arial"/>
-          <w:color w:val="000000"/>
-          <w:sz w:val="23"/>
-          <w:szCs w:val="23"/>
-        </w:rPr>
-        <w:t>std</w:t>
-      </w:r>
-      <w:proofErr w:type="spellEnd"/>
-      <w:r>
-        <w:rPr>
-          <w:rFonts w:ascii="Arial" w:eastAsia="Times New Roman" w:hAnsi="Arial" w:cs="Arial"/>
-          <w:color w:val="000000"/>
-          <w:sz w:val="23"/>
-          <w:szCs w:val="23"/>
-        </w:rPr>
-        <w:t xml:space="preserve">::set&lt; </w:t>
-      </w:r>
-      <w:proofErr w:type="spellStart"/>
-      <w:r>
-        <w:rPr>
-          <w:rFonts w:ascii="Arial" w:eastAsia="Times New Roman" w:hAnsi="Arial" w:cs="Arial"/>
-          <w:color w:val="000000"/>
-          <w:sz w:val="23"/>
-          <w:szCs w:val="23"/>
-        </w:rPr>
-        <w:t>std</w:t>
-      </w:r>
-      <w:proofErr w:type="spellEnd"/>
-      <w:r>
-        <w:rPr>
-          <w:rFonts w:ascii="Arial" w:eastAsia="Times New Roman" w:hAnsi="Arial" w:cs="Arial"/>
-          <w:color w:val="000000"/>
-          <w:sz w:val="23"/>
-          <w:szCs w:val="23"/>
-        </w:rPr>
-        <w:t xml:space="preserve">::string &gt; &gt; </w:t>
-      </w:r>
-      <w:proofErr w:type="gramStart"/>
-      <w:r>
-        <w:rPr>
-          <w:rFonts w:ascii="Arial" w:eastAsia="Times New Roman" w:hAnsi="Arial" w:cs="Arial"/>
-          <w:color w:val="000000"/>
-          <w:sz w:val="23"/>
-          <w:szCs w:val="23"/>
-        </w:rPr>
-        <w:t>keys;</w:t>
-      </w:r>
-      <w:proofErr w:type="gramEnd"/>
-      <w:r>
-        <w:rPr>
-          <w:rFonts w:ascii="Arial" w:eastAsia="Times New Roman" w:hAnsi="Arial" w:cs="Arial"/>
-          <w:color w:val="000000"/>
-          <w:sz w:val="23"/>
-          <w:szCs w:val="23"/>
-        </w:rPr>
-        <w:t xml:space="preserve">”) </w:t>
-      </w:r>
-      <w:proofErr w:type="gramStart"/>
-      <w:r>
-        <w:rPr>
-          <w:rFonts w:ascii="Arial" w:eastAsia="Times New Roman" w:hAnsi="Arial" w:cs="Arial"/>
-          <w:color w:val="000000"/>
-          <w:sz w:val="23"/>
-          <w:szCs w:val="23"/>
-        </w:rPr>
-        <w:t>Main function still empty.</w:t>
-      </w:r>
-      <w:proofErr w:type="gramEnd"/>
-      <w:r>
-        <w:rPr>
-          <w:rFonts w:ascii="Arial" w:eastAsia="Times New Roman" w:hAnsi="Arial" w:cs="Arial"/>
-          <w:color w:val="000000"/>
-          <w:sz w:val="23"/>
-          <w:szCs w:val="23"/>
-        </w:rPr>
-        <w:t xml:space="preserve"> </w:t>
+        <w:t xml:space="preserve">7:00 - 8:00pm: Deleted old files. Uploaded revised version of basic project structure based on what we discussed in lab along with formal headers, proper includes, most simplistic functions defined, and a makefile for streamlined UNIX compilation. NOTE: Could not figure out proper syntax for declaring a vector of sets in the Relation class. (“std::vector&lt; std::set&lt; std::string &gt; &gt; keys;”) Main function still empty. </w:t>
       </w:r>
     </w:p>
     <w:p>
@@ -331,127 +212,7 @@
           <w:sz w:val="23"/>
           <w:szCs w:val="23"/>
         </w:rPr>
-        <w:t xml:space="preserve">3:00 - 4:00pm: Uploaded new version of project. Notable features include more member functions being defined: </w:t>
-      </w:r>
-      <w:proofErr w:type="spellStart"/>
-      <w:r>
-        <w:rPr>
-          <w:rFonts w:ascii="Arial" w:eastAsia="Times New Roman" w:hAnsi="Arial" w:cs="Arial"/>
-          <w:color w:val="000000"/>
-          <w:sz w:val="23"/>
-          <w:szCs w:val="23"/>
-        </w:rPr>
-        <w:t>create_table</w:t>
-      </w:r>
-      <w:proofErr w:type="spellEnd"/>
-      <w:r>
-        <w:rPr>
-          <w:rFonts w:ascii="Arial" w:eastAsia="Times New Roman" w:hAnsi="Arial" w:cs="Arial"/>
-          <w:color w:val="000000"/>
-          <w:sz w:val="23"/>
-          <w:szCs w:val="23"/>
-        </w:rPr>
-        <w:t xml:space="preserve">, union, etc. </w:t>
-      </w:r>
-      <w:proofErr w:type="gramStart"/>
-      <w:r>
-        <w:rPr>
-          <w:rFonts w:ascii="Arial" w:eastAsia="Times New Roman" w:hAnsi="Arial" w:cs="Arial"/>
-          <w:color w:val="000000"/>
-          <w:sz w:val="23"/>
-          <w:szCs w:val="23"/>
-        </w:rPr>
-        <w:t>Error with “</w:t>
-      </w:r>
-      <w:proofErr w:type="spellStart"/>
-      <w:r>
-        <w:rPr>
-          <w:rFonts w:ascii="Arial" w:eastAsia="Times New Roman" w:hAnsi="Arial" w:cs="Arial"/>
-          <w:color w:val="000000"/>
-          <w:sz w:val="23"/>
-          <w:szCs w:val="23"/>
-        </w:rPr>
-        <w:t>std</w:t>
-      </w:r>
-      <w:proofErr w:type="spellEnd"/>
-      <w:r>
-        <w:rPr>
-          <w:rFonts w:ascii="Arial" w:eastAsia="Times New Roman" w:hAnsi="Arial" w:cs="Arial"/>
-          <w:color w:val="000000"/>
-          <w:sz w:val="23"/>
-          <w:szCs w:val="23"/>
-        </w:rPr>
-        <w:t xml:space="preserve">::vector&lt; </w:t>
-      </w:r>
-      <w:proofErr w:type="spellStart"/>
-      <w:r>
-        <w:rPr>
-          <w:rFonts w:ascii="Arial" w:eastAsia="Times New Roman" w:hAnsi="Arial" w:cs="Arial"/>
-          <w:color w:val="000000"/>
-          <w:sz w:val="23"/>
-          <w:szCs w:val="23"/>
-        </w:rPr>
-        <w:t>std</w:t>
-      </w:r>
-      <w:proofErr w:type="spellEnd"/>
-      <w:r>
-        <w:rPr>
-          <w:rFonts w:ascii="Arial" w:eastAsia="Times New Roman" w:hAnsi="Arial" w:cs="Arial"/>
-          <w:color w:val="000000"/>
-          <w:sz w:val="23"/>
-          <w:szCs w:val="23"/>
-        </w:rPr>
-        <w:t xml:space="preserve">::set&lt; </w:t>
-      </w:r>
-      <w:proofErr w:type="spellStart"/>
-      <w:r>
-        <w:rPr>
-          <w:rFonts w:ascii="Arial" w:eastAsia="Times New Roman" w:hAnsi="Arial" w:cs="Arial"/>
-          <w:color w:val="000000"/>
-          <w:sz w:val="23"/>
-          <w:szCs w:val="23"/>
-        </w:rPr>
-        <w:t>std</w:t>
-      </w:r>
-      <w:proofErr w:type="spellEnd"/>
-      <w:r>
-        <w:rPr>
-          <w:rFonts w:ascii="Arial" w:eastAsia="Times New Roman" w:hAnsi="Arial" w:cs="Arial"/>
-          <w:color w:val="000000"/>
-          <w:sz w:val="23"/>
-          <w:szCs w:val="23"/>
-        </w:rPr>
-        <w:t>::string &gt; &gt; keys;” still broken.</w:t>
-      </w:r>
-      <w:proofErr w:type="gramEnd"/>
-      <w:r>
-        <w:rPr>
-          <w:rFonts w:ascii="Arial" w:eastAsia="Times New Roman" w:hAnsi="Arial" w:cs="Arial"/>
-          <w:color w:val="000000"/>
-          <w:sz w:val="23"/>
-          <w:szCs w:val="23"/>
-        </w:rPr>
-        <w:t xml:space="preserve"> </w:t>
-      </w:r>
-      <w:proofErr w:type="gramStart"/>
-      <w:r>
-        <w:rPr>
-          <w:rFonts w:ascii="Arial" w:eastAsia="Times New Roman" w:hAnsi="Arial" w:cs="Arial"/>
-          <w:color w:val="000000"/>
-          <w:sz w:val="23"/>
-          <w:szCs w:val="23"/>
-        </w:rPr>
-        <w:t>Main function still empty.</w:t>
-      </w:r>
-      <w:proofErr w:type="gramEnd"/>
-      <w:r>
-        <w:rPr>
-          <w:rFonts w:ascii="Arial" w:eastAsia="Times New Roman" w:hAnsi="Arial" w:cs="Arial"/>
-          <w:color w:val="000000"/>
-          <w:sz w:val="23"/>
-          <w:szCs w:val="23"/>
-        </w:rPr>
-        <w:t xml:space="preserve"> </w:t>
+        <w:t xml:space="preserve">3:00 - 4:00pm: Uploaded new version of project. Notable features include more member functions being defined: create_table, union, etc. Error with “std::vector&lt; std::set&lt; std::string &gt; &gt; keys;” still broken. Main function still empty. </w:t>
       </w:r>
     </w:p>
     <w:p>
@@ -512,60 +273,51 @@
           <w:sz w:val="23"/>
           <w:szCs w:val="23"/>
         </w:rPr>
-        <w:t xml:space="preserve">8:00 - 10:00am: Uploaded new version of project. Notable features include cleanup utility (close, exit, etc.), display utility, and progress on </w:t>
-      </w:r>
-      <w:proofErr w:type="spellStart"/>
-      <w:r>
-        <w:rPr>
-          <w:rFonts w:ascii="Arial" w:eastAsia="Times New Roman" w:hAnsi="Arial" w:cs="Arial"/>
-          <w:color w:val="000000"/>
-          <w:sz w:val="23"/>
-          <w:szCs w:val="23"/>
-        </w:rPr>
-        <w:t>sort</w:t>
-      </w:r>
-      <w:proofErr w:type="spellEnd"/>
-      <w:r>
-        <w:rPr>
-          <w:rFonts w:ascii="Arial" w:eastAsia="Times New Roman" w:hAnsi="Arial" w:cs="Arial"/>
-          <w:color w:val="000000"/>
-          <w:sz w:val="23"/>
-          <w:szCs w:val="23"/>
-        </w:rPr>
-        <w:t xml:space="preserve"> utility. Error with set was due to misplacement of #include &lt;set&gt;. Some functions tested and perform expectedly.</w:t>
-      </w:r>
-    </w:p>
-    <w:p>
-      <w:pPr>
-        <w:spacing w:after="0" w:line="240" w:lineRule="auto"/>
-        <w:ind w:firstLine="720"/>
-        <w:rPr>
-          <w:rFonts w:ascii="Arial" w:eastAsia="Times New Roman" w:hAnsi="Arial" w:cs="Arial"/>
-          <w:color w:val="000000"/>
-          <w:sz w:val="23"/>
-          <w:szCs w:val="23"/>
-        </w:rPr>
-      </w:pPr>
-    </w:p>
-    <w:p>
-      <w:pPr>
-        <w:spacing w:after="0" w:line="240" w:lineRule="auto"/>
-        <w:ind w:firstLine="720"/>
-        <w:rPr>
-          <w:rFonts w:ascii="Arial" w:eastAsia="Times New Roman" w:hAnsi="Arial" w:cs="Arial"/>
-          <w:color w:val="000000"/>
-          <w:sz w:val="23"/>
-          <w:szCs w:val="23"/>
-        </w:rPr>
-      </w:pPr>
-      <w:r>
-        <w:rPr>
-          <w:rFonts w:ascii="Arial" w:eastAsia="Times New Roman" w:hAnsi="Arial" w:cs="Arial"/>
-          <w:color w:val="000000"/>
-          <w:sz w:val="23"/>
-          <w:szCs w:val="23"/>
-        </w:rPr>
-        <w:t>9/7/13: Uploaded new version with open function working</w:t>
+        <w:t>8:00 - 10:00am: Uploaded new version of project. Notable features include cleanup utility (close, exit, etc.), display utility, and progress on sort utility. Error with set was due to misplacement of #include &lt;set&gt;. Some functions tested and perform expectedly.</w:t>
+      </w:r>
+    </w:p>
+    <w:p>
+      <w:pPr>
+        <w:spacing w:after="0" w:line="240" w:lineRule="auto"/>
+        <w:ind w:firstLine="720"/>
+        <w:rPr>
+          <w:rFonts w:ascii="Arial" w:eastAsia="Times New Roman" w:hAnsi="Arial" w:cs="Arial"/>
+          <w:color w:val="000000"/>
+          <w:sz w:val="23"/>
+          <w:szCs w:val="23"/>
+        </w:rPr>
+      </w:pPr>
+    </w:p>
+    <w:p>
+      <w:pPr>
+        <w:spacing w:after="0" w:line="240" w:lineRule="auto"/>
+        <w:ind w:firstLine="720"/>
+        <w:rPr>
+          <w:rFonts w:ascii="Arial" w:eastAsia="Times New Roman" w:hAnsi="Arial" w:cs="Arial"/>
+          <w:color w:val="000000"/>
+          <w:sz w:val="23"/>
+          <w:szCs w:val="23"/>
+        </w:rPr>
+      </w:pPr>
+      <w:r>
+        <w:rPr>
+          <w:rFonts w:ascii="Arial" w:eastAsia="Times New Roman" w:hAnsi="Arial" w:cs="Arial"/>
+          <w:color w:val="000000"/>
+          <w:sz w:val="23"/>
+          <w:szCs w:val="23"/>
+        </w:rPr>
+        <w:t xml:space="preserve">9/7/13: Uploaded new version </w:t>
+      </w:r>
+      <w:bookmarkStart w:id="0" w:name="_GoBack"/>
+      <w:bookmarkEnd w:id="0"/>
+      <w:r>
+        <w:rPr>
+          <w:rFonts w:ascii="Arial" w:eastAsia="Times New Roman" w:hAnsi="Arial" w:cs="Arial"/>
+          <w:color w:val="000000"/>
+          <w:sz w:val="23"/>
+          <w:szCs w:val="23"/>
+        </w:rPr>
+        <w:t>with open function working</w:t>
       </w:r>
     </w:p>
     <w:p>
@@ -596,6 +348,44 @@
         <w:ind w:firstLine="720"/>
         <w:rPr>
           <w:rFonts w:ascii="Arial" w:eastAsia="Times New Roman" w:hAnsi="Arial" w:cs="Arial"/>
+          <w:sz w:val="23"/>
+          <w:szCs w:val="23"/>
+        </w:rPr>
+      </w:pPr>
+      <w:r>
+        <w:rPr>
+          <w:rFonts w:ascii="Arial" w:eastAsia="Times New Roman" w:hAnsi="Arial" w:cs="Arial"/>
+          <w:color w:val="000000"/>
+          <w:sz w:val="23"/>
+          <w:szCs w:val="23"/>
+        </w:rPr>
+        <w:t xml:space="preserve">9/7/13 </w:t>
+      </w:r>
+      <w:r>
+        <w:rPr>
+          <w:rFonts w:ascii="Arial" w:eastAsia="Times New Roman" w:hAnsi="Arial" w:cs="Arial"/>
+          <w:b/>
+          <w:color w:val="00B0F0"/>
+          <w:sz w:val="23"/>
+          <w:szCs w:val="23"/>
+        </w:rPr>
+        <w:t>Sid</w:t>
+      </w:r>
+      <w:r>
+        <w:rPr>
+          <w:rFonts w:ascii="Arial" w:eastAsia="Times New Roman" w:hAnsi="Arial" w:cs="Arial"/>
+          <w:sz w:val="23"/>
+          <w:szCs w:val="23"/>
+        </w:rPr>
+        <w:t>: Edit some functions in database engine.</w:t>
+      </w:r>
+    </w:p>
+    <w:p>
+      <w:pPr>
+        <w:spacing w:after="0" w:line="240" w:lineRule="auto"/>
+        <w:ind w:firstLine="720"/>
+        <w:rPr>
+          <w:rFonts w:ascii="Arial" w:eastAsia="Times New Roman" w:hAnsi="Arial" w:cs="Arial"/>
           <w:color w:val="000000"/>
           <w:sz w:val="23"/>
           <w:szCs w:val="23"/>
@@ -667,6 +457,65 @@
           <w:szCs w:val="23"/>
         </w:rPr>
         <w:t>9/9/13 DB Engine code submitted</w:t>
+      </w:r>
+    </w:p>
+    <w:p>
+      <w:pPr>
+        <w:spacing w:after="0" w:line="240" w:lineRule="auto"/>
+        <w:ind w:firstLine="720"/>
+        <w:rPr>
+          <w:rFonts w:ascii="Arial" w:eastAsia="Times New Roman" w:hAnsi="Arial" w:cs="Arial"/>
+          <w:sz w:val="23"/>
+          <w:szCs w:val="23"/>
+        </w:rPr>
+      </w:pPr>
+    </w:p>
+    <w:p>
+      <w:pPr>
+        <w:spacing w:after="0" w:line="240" w:lineRule="auto"/>
+        <w:ind w:firstLine="720"/>
+        <w:rPr>
+          <w:rFonts w:ascii="Arial" w:eastAsia="Times New Roman" w:hAnsi="Arial" w:cs="Arial"/>
+          <w:sz w:val="23"/>
+          <w:szCs w:val="23"/>
+        </w:rPr>
+      </w:pPr>
+      <w:r>
+        <w:rPr>
+          <w:rFonts w:ascii="Arial" w:eastAsia="Times New Roman" w:hAnsi="Arial" w:cs="Arial"/>
+          <w:color w:val="000000"/>
+          <w:sz w:val="23"/>
+          <w:szCs w:val="23"/>
+        </w:rPr>
+        <w:t xml:space="preserve">9/14/13 </w:t>
+      </w:r>
+      <w:r>
+        <w:rPr>
+          <w:rFonts w:ascii="Arial" w:eastAsia="Times New Roman" w:hAnsi="Arial" w:cs="Arial"/>
+          <w:b/>
+          <w:color w:val="7030A0"/>
+          <w:sz w:val="23"/>
+          <w:szCs w:val="23"/>
+        </w:rPr>
+        <w:t>WES</w:t>
+      </w:r>
+      <w:r>
+        <w:rPr>
+          <w:rFonts w:ascii="Arial" w:eastAsia="Times New Roman" w:hAnsi="Arial" w:cs="Arial"/>
+          <w:b/>
+          <w:color w:val="7030A0"/>
+          <w:sz w:val="23"/>
+          <w:szCs w:val="23"/>
+        </w:rPr>
+        <w:t xml:space="preserve"> </w:t>
+      </w:r>
+      <w:r>
+        <w:rPr>
+          <w:rFonts w:ascii="Arial" w:eastAsia="Times New Roman" w:hAnsi="Arial" w:cs="Arial"/>
+          <w:sz w:val="23"/>
+          <w:szCs w:val="23"/>
+        </w:rPr>
+        <w:t>Insert, Exit, etc. implemented in parser</w:t>
       </w:r>
     </w:p>
     <w:p>
@@ -693,7 +542,6 @@
       <w:r>
         <w:rPr>
           <w:rFonts w:ascii="Arial" w:eastAsia="Times New Roman" w:hAnsi="Arial" w:cs="Arial"/>
-          <w:color w:val="000000"/>
           <w:sz w:val="23"/>
           <w:szCs w:val="23"/>
         </w:rPr>
@@ -703,29 +551,19 @@
         <w:rPr>
           <w:rFonts w:ascii="Arial" w:eastAsia="Times New Roman" w:hAnsi="Arial" w:cs="Arial"/>
           <w:b/>
-          <w:color w:val="7030A0"/>
-          <w:sz w:val="23"/>
-          <w:szCs w:val="23"/>
-        </w:rPr>
-        <w:t>WES</w:t>
-      </w:r>
-      <w:r>
-        <w:rPr>
-          <w:rFonts w:ascii="Arial" w:eastAsia="Times New Roman" w:hAnsi="Arial" w:cs="Arial"/>
-          <w:b/>
-          <w:color w:val="7030A0"/>
-          <w:sz w:val="23"/>
-          <w:szCs w:val="23"/>
-        </w:rPr>
-        <w:t xml:space="preserve"> </w:t>
-      </w:r>
-      <w:r>
-        <w:rPr>
-          <w:rFonts w:ascii="Arial" w:eastAsia="Times New Roman" w:hAnsi="Arial" w:cs="Arial"/>
-          <w:sz w:val="23"/>
-          <w:szCs w:val="23"/>
-        </w:rPr>
-        <w:t>Insert, Exit, etc. implemented in parser</w:t>
+          <w:color w:val="00B0F0"/>
+          <w:sz w:val="23"/>
+          <w:szCs w:val="23"/>
+        </w:rPr>
+        <w:t>Sid</w:t>
+      </w:r>
+      <w:r>
+        <w:rPr>
+          <w:rFonts w:ascii="Arial" w:eastAsia="Times New Roman" w:hAnsi="Arial" w:cs="Arial"/>
+          <w:sz w:val="23"/>
+          <w:szCs w:val="23"/>
+        </w:rPr>
+        <w:t>: Edit Open Close, Create, Show in parser</w:t>
       </w:r>
     </w:p>
     <w:p>
@@ -757,7 +595,6 @@
         </w:rPr>
         <w:t xml:space="preserve">9/15/13 </w:t>
       </w:r>
-      <w:proofErr w:type="gramStart"/>
       <w:r>
         <w:rPr>
           <w:rFonts w:ascii="Arial" w:eastAsia="Times New Roman" w:hAnsi="Arial" w:cs="Arial"/>
@@ -765,9 +602,46 @@
           <w:sz w:val="23"/>
           <w:szCs w:val="23"/>
         </w:rPr>
-        <w:t>Grace :</w:t>
-      </w:r>
-      <w:proofErr w:type="gramEnd"/>
+        <w:t xml:space="preserve">Grace : </w:t>
+      </w:r>
+      <w:r>
+        <w:rPr>
+          <w:rFonts w:ascii="Arial" w:eastAsia="Times New Roman" w:hAnsi="Arial" w:cs="Arial"/>
+          <w:sz w:val="23"/>
+          <w:szCs w:val="23"/>
+        </w:rPr>
+        <w:t>Select, write and update functions finished</w:t>
+      </w:r>
+    </w:p>
+    <w:p>
+      <w:pPr>
+        <w:spacing w:after="0" w:line="240" w:lineRule="auto"/>
+        <w:ind w:firstLine="720"/>
+        <w:rPr>
+          <w:rFonts w:ascii="Arial" w:eastAsia="Times New Roman" w:hAnsi="Arial" w:cs="Arial"/>
+          <w:sz w:val="23"/>
+          <w:szCs w:val="23"/>
+        </w:rPr>
+      </w:pPr>
+    </w:p>
+    <w:p>
+      <w:pPr>
+        <w:spacing w:after="0" w:line="240" w:lineRule="auto"/>
+        <w:ind w:firstLine="720"/>
+        <w:rPr>
+          <w:rFonts w:ascii="Arial" w:eastAsia="Times New Roman" w:hAnsi="Arial" w:cs="Arial"/>
+          <w:sz w:val="23"/>
+          <w:szCs w:val="23"/>
+        </w:rPr>
+      </w:pPr>
+      <w:r>
+        <w:rPr>
+          <w:rFonts w:ascii="Arial" w:eastAsia="Times New Roman" w:hAnsi="Arial" w:cs="Arial"/>
+          <w:sz w:val="23"/>
+          <w:szCs w:val="23"/>
+        </w:rPr>
+        <w:t xml:space="preserve">9/16/13  </w:t>
+      </w:r>
       <w:r>
         <w:rPr>
           <w:rFonts w:ascii="Arial" w:eastAsia="Times New Roman" w:hAnsi="Arial" w:cs="Arial"/>
@@ -775,73 +649,7 @@
           <w:sz w:val="23"/>
           <w:szCs w:val="23"/>
         </w:rPr>
-        <w:t xml:space="preserve"> </w:t>
-      </w:r>
-      <w:r>
-        <w:rPr>
-          <w:rFonts w:ascii="Arial" w:eastAsia="Times New Roman" w:hAnsi="Arial" w:cs="Arial"/>
-          <w:sz w:val="23"/>
-          <w:szCs w:val="23"/>
-        </w:rPr>
-        <w:t>Select, write and update functions finished</w:t>
-      </w:r>
-    </w:p>
-    <w:p>
-      <w:pPr>
-        <w:spacing w:after="0" w:line="240" w:lineRule="auto"/>
-        <w:ind w:firstLine="720"/>
-        <w:rPr>
-          <w:rFonts w:ascii="Arial" w:eastAsia="Times New Roman" w:hAnsi="Arial" w:cs="Arial"/>
-          <w:sz w:val="23"/>
-          <w:szCs w:val="23"/>
-        </w:rPr>
-      </w:pPr>
-    </w:p>
-    <w:p>
-      <w:pPr>
-        <w:spacing w:after="0" w:line="240" w:lineRule="auto"/>
-        <w:ind w:firstLine="720"/>
-        <w:rPr>
-          <w:rFonts w:ascii="Arial" w:eastAsia="Times New Roman" w:hAnsi="Arial" w:cs="Arial"/>
-          <w:sz w:val="23"/>
-          <w:szCs w:val="23"/>
-        </w:rPr>
-      </w:pPr>
-      <w:r>
-        <w:rPr>
-          <w:rFonts w:ascii="Arial" w:eastAsia="Times New Roman" w:hAnsi="Arial" w:cs="Arial"/>
-          <w:sz w:val="23"/>
-          <w:szCs w:val="23"/>
-        </w:rPr>
-        <w:t>9/16/</w:t>
-      </w:r>
-      <w:proofErr w:type="gramStart"/>
-      <w:r>
-        <w:rPr>
-          <w:rFonts w:ascii="Arial" w:eastAsia="Times New Roman" w:hAnsi="Arial" w:cs="Arial"/>
-          <w:sz w:val="23"/>
-          <w:szCs w:val="23"/>
-        </w:rPr>
-        <w:t xml:space="preserve">13  </w:t>
-      </w:r>
-      <w:r>
-        <w:rPr>
-          <w:rFonts w:ascii="Arial" w:eastAsia="Times New Roman" w:hAnsi="Arial" w:cs="Arial"/>
-          <w:color w:val="FF0000"/>
-          <w:sz w:val="23"/>
-          <w:szCs w:val="23"/>
-        </w:rPr>
-        <w:t>Grace</w:t>
-      </w:r>
-      <w:proofErr w:type="gramEnd"/>
-      <w:r>
-        <w:rPr>
-          <w:rFonts w:ascii="Arial" w:eastAsia="Times New Roman" w:hAnsi="Arial" w:cs="Arial"/>
-          <w:color w:val="FF0000"/>
-          <w:sz w:val="23"/>
-          <w:szCs w:val="23"/>
-        </w:rPr>
-        <w:t xml:space="preserve"> : </w:t>
+        <w:t xml:space="preserve">Grace : </w:t>
       </w:r>
       <w:r>
         <w:rPr>
@@ -984,6 +792,83 @@
         <w:spacing w:after="0" w:line="240" w:lineRule="auto"/>
         <w:ind w:firstLine="720"/>
         <w:rPr>
+          <w:rFonts w:ascii="Arial" w:eastAsia="Times New Roman" w:hAnsi="Arial" w:cs="Arial"/>
+          <w:sz w:val="23"/>
+          <w:szCs w:val="23"/>
+        </w:rPr>
+      </w:pPr>
+      <w:r>
+        <w:rPr>
+          <w:rFonts w:ascii="Arial" w:eastAsia="Times New Roman" w:hAnsi="Arial" w:cs="Arial"/>
+          <w:color w:val="000000"/>
+          <w:sz w:val="23"/>
+          <w:szCs w:val="23"/>
+        </w:rPr>
+        <w:t>9/2</w:t>
+      </w:r>
+      <w:r>
+        <w:rPr>
+          <w:rFonts w:ascii="Arial" w:eastAsia="Times New Roman" w:hAnsi="Arial" w:cs="Arial"/>
+          <w:color w:val="000000"/>
+          <w:sz w:val="23"/>
+          <w:szCs w:val="23"/>
+        </w:rPr>
+        <w:t>2</w:t>
+      </w:r>
+      <w:r>
+        <w:rPr>
+          <w:rFonts w:ascii="Arial" w:eastAsia="Times New Roman" w:hAnsi="Arial" w:cs="Arial"/>
+          <w:color w:val="000000"/>
+          <w:sz w:val="23"/>
+          <w:szCs w:val="23"/>
+        </w:rPr>
+        <w:t xml:space="preserve">/13 </w:t>
+      </w:r>
+      <w:r>
+        <w:rPr>
+          <w:rFonts w:ascii="Arial" w:eastAsia="Times New Roman" w:hAnsi="Arial" w:cs="Arial"/>
+          <w:b/>
+          <w:color w:val="7030A0"/>
+          <w:sz w:val="23"/>
+          <w:szCs w:val="23"/>
+        </w:rPr>
+        <w:t>WES</w:t>
+      </w:r>
+      <w:r>
+        <w:rPr>
+          <w:rFonts w:ascii="Arial" w:eastAsia="Times New Roman" w:hAnsi="Arial" w:cs="Arial"/>
+          <w:b/>
+          <w:color w:val="7030A0"/>
+          <w:sz w:val="23"/>
+          <w:szCs w:val="23"/>
+        </w:rPr>
+        <w:t xml:space="preserve"> </w:t>
+      </w:r>
+      <w:r>
+        <w:rPr>
+          <w:rFonts w:ascii="Arial" w:eastAsia="Times New Roman" w:hAnsi="Arial" w:cs="Arial"/>
+          <w:sz w:val="23"/>
+          <w:szCs w:val="23"/>
+        </w:rPr>
+        <w:t>Write Exit integrated</w:t>
+      </w:r>
+    </w:p>
+    <w:p>
+      <w:pPr>
+        <w:spacing w:after="0" w:line="240" w:lineRule="auto"/>
+        <w:ind w:firstLine="720"/>
+        <w:rPr>
+          <w:rFonts w:ascii="Arial" w:eastAsia="Times New Roman" w:hAnsi="Arial" w:cs="Arial"/>
+          <w:sz w:val="23"/>
+          <w:szCs w:val="23"/>
+        </w:rPr>
+      </w:pPr>
+    </w:p>
+    <w:p>
+      <w:pPr>
+        <w:spacing w:after="0" w:line="240" w:lineRule="auto"/>
+        <w:ind w:firstLine="720"/>
+        <w:rPr>
           <w:rFonts w:ascii="Times New Roman" w:eastAsia="Times New Roman" w:hAnsi="Times New Roman" w:cs="Times New Roman"/>
           <w:sz w:val="24"/>
           <w:szCs w:val="24"/>
@@ -992,57 +877,28 @@
       <w:r>
         <w:rPr>
           <w:rFonts w:ascii="Arial" w:eastAsia="Times New Roman" w:hAnsi="Arial" w:cs="Arial"/>
-          <w:color w:val="000000"/>
-          <w:sz w:val="23"/>
-          <w:szCs w:val="23"/>
-        </w:rPr>
-        <w:t>9/2</w:t>
-      </w:r>
-      <w:r>
-        <w:rPr>
-          <w:rFonts w:ascii="Arial" w:eastAsia="Times New Roman" w:hAnsi="Arial" w:cs="Arial"/>
-          <w:color w:val="000000"/>
-          <w:sz w:val="23"/>
-          <w:szCs w:val="23"/>
-        </w:rPr>
-        <w:t>2</w:t>
-      </w:r>
-      <w:r>
-        <w:rPr>
-          <w:rFonts w:ascii="Arial" w:eastAsia="Times New Roman" w:hAnsi="Arial" w:cs="Arial"/>
-          <w:color w:val="000000"/>
-          <w:sz w:val="23"/>
-          <w:szCs w:val="23"/>
-        </w:rPr>
-        <w:t xml:space="preserve">/13 </w:t>
+          <w:sz w:val="23"/>
+          <w:szCs w:val="23"/>
+        </w:rPr>
+        <w:t xml:space="preserve">9/22/13 </w:t>
       </w:r>
       <w:r>
         <w:rPr>
           <w:rFonts w:ascii="Arial" w:eastAsia="Times New Roman" w:hAnsi="Arial" w:cs="Arial"/>
           <w:b/>
-          <w:color w:val="7030A0"/>
-          <w:sz w:val="23"/>
-          <w:szCs w:val="23"/>
-        </w:rPr>
-        <w:t>WES</w:t>
-      </w:r>
-      <w:r>
-        <w:rPr>
-          <w:rFonts w:ascii="Arial" w:eastAsia="Times New Roman" w:hAnsi="Arial" w:cs="Arial"/>
-          <w:b/>
-          <w:color w:val="7030A0"/>
-          <w:sz w:val="23"/>
-          <w:szCs w:val="23"/>
-        </w:rPr>
-        <w:t xml:space="preserve"> </w:t>
-      </w:r>
-      <w:r>
-        <w:rPr>
-          <w:rFonts w:ascii="Arial" w:eastAsia="Times New Roman" w:hAnsi="Arial" w:cs="Arial"/>
-          <w:sz w:val="23"/>
-          <w:szCs w:val="23"/>
-        </w:rPr>
-        <w:t>Write Exit integrated</w:t>
+          <w:color w:val="00B0F0"/>
+          <w:sz w:val="23"/>
+          <w:szCs w:val="23"/>
+        </w:rPr>
+        <w:t>Sid</w:t>
+      </w:r>
+      <w:r>
+        <w:rPr>
+          <w:rFonts w:ascii="Arial" w:eastAsia="Times New Roman" w:hAnsi="Arial" w:cs="Arial"/>
+          <w:sz w:val="23"/>
+          <w:szCs w:val="23"/>
+        </w:rPr>
+        <w:t>: Write the same function as in parser to database management</w:t>
       </w:r>
     </w:p>
     <w:p>
@@ -1099,25 +955,7 @@
           <w:sz w:val="23"/>
           <w:szCs w:val="23"/>
         </w:rPr>
-        <w:t xml:space="preserve">Code written for select, projection, </w:t>
-      </w:r>
-      <w:proofErr w:type="gramStart"/>
-      <w:r>
-        <w:rPr>
-          <w:rFonts w:ascii="Arial" w:eastAsia="Times New Roman" w:hAnsi="Arial" w:cs="Arial"/>
-          <w:sz w:val="23"/>
-          <w:szCs w:val="23"/>
-        </w:rPr>
-        <w:t>rename</w:t>
-      </w:r>
-      <w:proofErr w:type="gramEnd"/>
-      <w:r>
-        <w:rPr>
-          <w:rFonts w:ascii="Arial" w:eastAsia="Times New Roman" w:hAnsi="Arial" w:cs="Arial"/>
-          <w:sz w:val="23"/>
-          <w:szCs w:val="23"/>
-        </w:rPr>
-        <w:t xml:space="preserve">, union, difference and cross product. </w:t>
+        <w:t xml:space="preserve">Code written for select, projection, rename, union, difference and cross product. </w:t>
       </w:r>
     </w:p>
     <w:p>
@@ -1342,6 +1180,120 @@
       <w:r>
         <w:rPr>
           <w:rFonts w:ascii="Arial" w:eastAsia="Times New Roman" w:hAnsi="Arial" w:cs="Arial"/>
+          <w:sz w:val="23"/>
+          <w:szCs w:val="23"/>
+        </w:rPr>
+        <w:t xml:space="preserve">9/27/13 </w:t>
+      </w:r>
+      <w:r>
+        <w:rPr>
+          <w:rFonts w:ascii="Arial" w:eastAsia="Times New Roman" w:hAnsi="Arial" w:cs="Arial"/>
+          <w:b/>
+          <w:color w:val="00B0F0"/>
+          <w:sz w:val="23"/>
+          <w:szCs w:val="23"/>
+        </w:rPr>
+        <w:t>Sid</w:t>
+      </w:r>
+      <w:r>
+        <w:rPr>
+          <w:rFonts w:ascii="Arial" w:eastAsia="Times New Roman" w:hAnsi="Arial" w:cs="Arial"/>
+          <w:sz w:val="23"/>
+          <w:szCs w:val="23"/>
+        </w:rPr>
+        <w:t xml:space="preserve">: Try to write exception class in order to deal with exceptions occur during </w:t>
+      </w:r>
+      <w:r>
+        <w:rPr>
+          <w:rFonts w:ascii="Arial" w:eastAsia="Times New Roman" w:hAnsi="Arial" w:cs="Arial"/>
+          <w:sz w:val="23"/>
+          <w:szCs w:val="23"/>
+        </w:rPr>
+        <w:tab/>
+        <w:t>program running but didn’t achieve in the end.</w:t>
+      </w:r>
+    </w:p>
+    <w:p>
+      <w:pPr>
+        <w:spacing w:after="0" w:line="240" w:lineRule="auto"/>
+        <w:ind w:firstLine="720"/>
+        <w:rPr>
+          <w:rFonts w:ascii="Arial" w:eastAsia="Times New Roman" w:hAnsi="Arial" w:cs="Arial"/>
+          <w:sz w:val="23"/>
+          <w:szCs w:val="23"/>
+        </w:rPr>
+      </w:pPr>
+    </w:p>
+    <w:p>
+      <w:pPr>
+        <w:spacing w:after="0" w:line="240" w:lineRule="auto"/>
+        <w:ind w:firstLine="720"/>
+        <w:rPr>
+          <w:rFonts w:ascii="Arial" w:eastAsia="Times New Roman" w:hAnsi="Arial" w:cs="Arial"/>
+          <w:sz w:val="23"/>
+          <w:szCs w:val="23"/>
+        </w:rPr>
+      </w:pPr>
+      <w:r>
+        <w:rPr>
+          <w:rFonts w:ascii="Arial" w:eastAsia="Times New Roman" w:hAnsi="Arial" w:cs="Arial"/>
+          <w:sz w:val="23"/>
+          <w:szCs w:val="23"/>
+        </w:rPr>
+        <w:t xml:space="preserve">9/29/13 </w:t>
+      </w:r>
+      <w:r>
+        <w:rPr>
+          <w:rFonts w:ascii="Arial" w:eastAsia="Times New Roman" w:hAnsi="Arial" w:cs="Arial"/>
+          <w:b/>
+          <w:color w:val="00B0F0"/>
+          <w:sz w:val="23"/>
+          <w:szCs w:val="23"/>
+        </w:rPr>
+        <w:t>Sid</w:t>
+      </w:r>
+      <w:r>
+        <w:rPr>
+          <w:rFonts w:ascii="Arial" w:eastAsia="Times New Roman" w:hAnsi="Arial" w:cs="Arial"/>
+          <w:sz w:val="23"/>
+          <w:szCs w:val="23"/>
+        </w:rPr>
+        <w:t xml:space="preserve">: Modified the methods in database and manager to output stream to </w:t>
+      </w:r>
+      <w:r>
+        <w:rPr>
+          <w:rFonts w:ascii="Arial" w:eastAsia="Times New Roman" w:hAnsi="Arial" w:cs="Arial"/>
+          <w:sz w:val="23"/>
+          <w:szCs w:val="23"/>
+        </w:rPr>
+        <w:tab/>
+        <w:t>screen and files.</w:t>
+      </w:r>
+    </w:p>
+    <w:p>
+      <w:pPr>
+        <w:spacing w:after="0" w:line="240" w:lineRule="auto"/>
+        <w:ind w:firstLine="720"/>
+        <w:rPr>
+          <w:rFonts w:ascii="Arial" w:eastAsia="Times New Roman" w:hAnsi="Arial" w:cs="Arial"/>
+          <w:sz w:val="23"/>
+          <w:szCs w:val="23"/>
+        </w:rPr>
+      </w:pPr>
+    </w:p>
+    <w:p>
+      <w:pPr>
+        <w:spacing w:after="0" w:line="240" w:lineRule="auto"/>
+        <w:ind w:firstLine="720"/>
+        <w:rPr>
+          <w:rFonts w:ascii="Arial" w:eastAsia="Times New Roman" w:hAnsi="Arial" w:cs="Arial"/>
+          <w:sz w:val="23"/>
+          <w:szCs w:val="23"/>
+        </w:rPr>
+      </w:pPr>
+      <w:r>
+        <w:rPr>
+          <w:rFonts w:ascii="Arial" w:eastAsia="Times New Roman" w:hAnsi="Arial" w:cs="Arial"/>
           <w:color w:val="000000"/>
           <w:sz w:val="23"/>
           <w:szCs w:val="23"/>
@@ -1375,6 +1327,54 @@
           <w:szCs w:val="23"/>
         </w:rPr>
         <w:t>Wrote entries in activity log</w:t>
+      </w:r>
+    </w:p>
+    <w:p>
+      <w:pPr>
+        <w:spacing w:after="0" w:line="240" w:lineRule="auto"/>
+        <w:ind w:firstLine="720"/>
+        <w:rPr>
+          <w:rFonts w:ascii="Arial" w:eastAsia="Times New Roman" w:hAnsi="Arial" w:cs="Arial"/>
+          <w:sz w:val="23"/>
+          <w:szCs w:val="23"/>
+        </w:rPr>
+      </w:pPr>
+    </w:p>
+    <w:p>
+      <w:pPr>
+        <w:spacing w:after="0" w:line="240" w:lineRule="auto"/>
+        <w:ind w:firstLine="720"/>
+        <w:rPr>
+          <w:rFonts w:ascii="Arial" w:eastAsia="Times New Roman" w:hAnsi="Arial" w:cs="Arial"/>
+          <w:sz w:val="23"/>
+          <w:szCs w:val="23"/>
+        </w:rPr>
+      </w:pPr>
+      <w:r>
+        <w:rPr>
+          <w:rFonts w:ascii="Arial" w:eastAsia="Times New Roman" w:hAnsi="Arial" w:cs="Arial"/>
+          <w:sz w:val="23"/>
+          <w:szCs w:val="23"/>
+        </w:rPr>
+        <w:t xml:space="preserve">9/30/13 </w:t>
+      </w:r>
+      <w:r>
+        <w:rPr>
+          <w:rFonts w:ascii="Arial" w:eastAsia="Times New Roman" w:hAnsi="Arial" w:cs="Arial"/>
+          <w:b/>
+          <w:color w:val="00B0F0"/>
+          <w:sz w:val="23"/>
+          <w:szCs w:val="23"/>
+        </w:rPr>
+        <w:t>Sid</w:t>
+      </w:r>
+      <w:r>
+        <w:rPr>
+          <w:rFonts w:ascii="Arial" w:eastAsia="Times New Roman" w:hAnsi="Arial" w:cs="Arial"/>
+          <w:sz w:val="23"/>
+          <w:szCs w:val="23"/>
+        </w:rPr>
+        <w:t>: Wrote a console interface for our database.</w:t>
       </w:r>
     </w:p>
     <w:p>
@@ -1431,25 +1431,7 @@
           <w:sz w:val="23"/>
           <w:szCs w:val="23"/>
         </w:rPr>
-        <w:t>Wrote entries in activity log</w:t>
-      </w:r>
-      <w:r>
-        <w:rPr>
-          <w:rFonts w:ascii="Arial" w:eastAsia="Times New Roman" w:hAnsi="Arial" w:cs="Arial"/>
-          <w:sz w:val="23"/>
-          <w:szCs w:val="23"/>
-        </w:rPr>
-        <w:t xml:space="preserve">, edited production notes, updated design </w:t>
-      </w:r>
-      <w:bookmarkStart w:id="0" w:name="_GoBack"/>
-      <w:bookmarkEnd w:id="0"/>
-      <w:r>
-        <w:rPr>
-          <w:rFonts w:ascii="Arial" w:eastAsia="Times New Roman" w:hAnsi="Arial" w:cs="Arial"/>
-          <w:sz w:val="23"/>
-          <w:szCs w:val="23"/>
-        </w:rPr>
-        <w:t>document</w:t>
+        <w:t>Wrote entries in activity log, edited production notes, updated design document</w:t>
       </w:r>
     </w:p>
     <w:p>
@@ -1484,12 +1466,62 @@
 </w:document>
 </file>
 
+<file path=word/endnotes.xml><?xml version="1.0" encoding="utf-8"?>
+<w:endnotes xmlns:wpc="http://schemas.microsoft.com/office/word/2010/wordprocessingCanvas" xmlns:mc="http://schemas.openxmlformats.org/markup-compatibility/2006" xmlns:o="urn:schemas-microsoft-com:office:office" xmlns:r="http://schemas.openxmlformats.org/officeDocument/2006/relationships" xmlns:m="http://schemas.openxmlformats.org/officeDocument/2006/math" xmlns:v="urn:schemas-microsoft-com:vml" xmlns:wp14="http://schemas.microsoft.com/office/word/2010/wordprocessingDrawing" xmlns:wp="http://schemas.openxmlformats.org/drawingml/2006/wordprocessingDrawing" xmlns:w10="urn:schemas-microsoft-com:office:word" xmlns:w="http://schemas.openxmlformats.org/wordprocessingml/2006/main" xmlns:w14="http://schemas.microsoft.com/office/word/2010/wordml" xmlns:w15="http://schemas.microsoft.com/office/word/2012/wordml" xmlns:wpg="http://schemas.microsoft.com/office/word/2010/wordprocessingGroup" xmlns:wpi="http://schemas.microsoft.com/office/word/2010/wordprocessingInk" xmlns:wne="http://schemas.microsoft.com/office/word/2006/wordml" xmlns:wps="http://schemas.microsoft.com/office/word/2010/wordprocessingShape" mc:Ignorable="w14 w15 wp14">
+  <w:endnote w:type="separator" w:id="-1">
+    <w:p>
+      <w:pPr>
+        <w:spacing w:after="0" w:line="240" w:lineRule="auto"/>
+      </w:pPr>
+      <w:r>
+        <w:separator/>
+      </w:r>
+    </w:p>
+  </w:endnote>
+  <w:endnote w:type="continuationSeparator" w:id="0">
+    <w:p>
+      <w:pPr>
+        <w:spacing w:after="0" w:line="240" w:lineRule="auto"/>
+      </w:pPr>
+      <w:r>
+        <w:continuationSeparator/>
+      </w:r>
+    </w:p>
+  </w:endnote>
+</w:endnotes>
+</file>
+
+<file path=word/footnotes.xml><?xml version="1.0" encoding="utf-8"?>
+<w:footnotes xmlns:wpc="http://schemas.microsoft.com/office/word/2010/wordprocessingCanvas" xmlns:mc="http://schemas.openxmlformats.org/markup-compatibility/2006" xmlns:o="urn:schemas-microsoft-com:office:office" xmlns:r="http://schemas.openxmlformats.org/officeDocument/2006/relationships" xmlns:m="http://schemas.openxmlformats.org/officeDocument/2006/math" xmlns:v="urn:schemas-microsoft-com:vml" xmlns:wp14="http://schemas.microsoft.com/office/word/2010/wordprocessingDrawing" xmlns:wp="http://schemas.openxmlformats.org/drawingml/2006/wordprocessingDrawing" xmlns:w10="urn:schemas-microsoft-com:office:word" xmlns:w="http://schemas.openxmlformats.org/wordprocessingml/2006/main" xmlns:w14="http://schemas.microsoft.com/office/word/2010/wordml" xmlns:w15="http://schemas.microsoft.com/office/word/2012/wordml" xmlns:wpg="http://schemas.microsoft.com/office/word/2010/wordprocessingGroup" xmlns:wpi="http://schemas.microsoft.com/office/word/2010/wordprocessingInk" xmlns:wne="http://schemas.microsoft.com/office/word/2006/wordml" xmlns:wps="http://schemas.microsoft.com/office/word/2010/wordprocessingShape" mc:Ignorable="w14 w15 wp14">
+  <w:footnote w:type="separator" w:id="-1">
+    <w:p>
+      <w:pPr>
+        <w:spacing w:after="0" w:line="240" w:lineRule="auto"/>
+      </w:pPr>
+      <w:r>
+        <w:separator/>
+      </w:r>
+    </w:p>
+  </w:footnote>
+  <w:footnote w:type="continuationSeparator" w:id="0">
+    <w:p>
+      <w:pPr>
+        <w:spacing w:after="0" w:line="240" w:lineRule="auto"/>
+      </w:pPr>
+      <w:r>
+        <w:continuationSeparator/>
+      </w:r>
+    </w:p>
+  </w:footnote>
+</w:footnotes>
+</file>
+
 <file path=word/styles.xml><?xml version="1.0" encoding="utf-8"?>
-<w:styles xmlns:mc="http://schemas.openxmlformats.org/markup-compatibility/2006" xmlns:r="http://schemas.openxmlformats.org/officeDocument/2006/relationships" xmlns:w="http://schemas.openxmlformats.org/wordprocessingml/2006/main" xmlns:w14="http://schemas.microsoft.com/office/word/2010/wordml" mc:Ignorable="w14">
+<w:styles xmlns:mc="http://schemas.openxmlformats.org/markup-compatibility/2006" xmlns:r="http://schemas.openxmlformats.org/officeDocument/2006/relationships" xmlns:w="http://schemas.openxmlformats.org/wordprocessingml/2006/main" xmlns:w14="http://schemas.microsoft.com/office/word/2010/wordml" xmlns:w15="http://schemas.microsoft.com/office/word/2012/wordml" mc:Ignorable="w14 w15">
   <w:docDefaults>
     <w:rPrDefault>
       <w:rPr>
-        <w:rFonts w:asciiTheme="minorHAnsi" w:eastAsiaTheme="minorHAnsi" w:hAnsiTheme="minorHAnsi" w:cstheme="minorBidi"/>
+        <w:rFonts w:asciiTheme="minorHAnsi" w:eastAsiaTheme="minorEastAsia" w:hAnsiTheme="minorHAnsi" w:cstheme="minorBidi"/>
         <w:sz w:val="22"/>
         <w:szCs w:val="22"/>
         <w:lang w:val="en-US" w:eastAsia="en-US" w:bidi="ar-SA"/>
@@ -1501,156 +1533,390 @@
       </w:pPr>
     </w:pPrDefault>
   </w:docDefaults>
-  <w:latentStyles w:defLockedState="0" w:defUIPriority="99" w:defSemiHidden="1" w:defUnhideWhenUsed="1" w:defQFormat="0" w:count="267">
-    <w:lsdException w:name="Normal" w:semiHidden="0" w:uiPriority="0" w:unhideWhenUsed="0" w:qFormat="1"/>
-    <w:lsdException w:name="heading 1" w:semiHidden="0" w:uiPriority="9" w:unhideWhenUsed="0" w:qFormat="1"/>
-    <w:lsdException w:name="heading 2" w:uiPriority="9" w:qFormat="1"/>
-    <w:lsdException w:name="heading 3" w:uiPriority="9" w:qFormat="1"/>
-    <w:lsdException w:name="heading 4" w:uiPriority="9" w:qFormat="1"/>
-    <w:lsdException w:name="heading 5" w:uiPriority="9" w:qFormat="1"/>
-    <w:lsdException w:name="heading 6" w:uiPriority="9" w:qFormat="1"/>
-    <w:lsdException w:name="heading 7" w:uiPriority="9" w:qFormat="1"/>
-    <w:lsdException w:name="heading 8" w:uiPriority="9" w:qFormat="1"/>
-    <w:lsdException w:name="heading 9" w:uiPriority="9" w:qFormat="1"/>
-    <w:lsdException w:name="toc 1" w:uiPriority="39"/>
-    <w:lsdException w:name="toc 2" w:uiPriority="39"/>
-    <w:lsdException w:name="toc 3" w:uiPriority="39"/>
-    <w:lsdException w:name="toc 4" w:uiPriority="39"/>
-    <w:lsdException w:name="toc 5" w:uiPriority="39"/>
-    <w:lsdException w:name="toc 6" w:uiPriority="39"/>
-    <w:lsdException w:name="toc 7" w:uiPriority="39"/>
-    <w:lsdException w:name="toc 8" w:uiPriority="39"/>
-    <w:lsdException w:name="toc 9" w:uiPriority="39"/>
-    <w:lsdException w:name="caption" w:uiPriority="35" w:qFormat="1"/>
-    <w:lsdException w:name="Title" w:semiHidden="0" w:uiPriority="10" w:unhideWhenUsed="0" w:qFormat="1"/>
-    <w:lsdException w:name="Default Paragraph Font" w:uiPriority="1"/>
-    <w:lsdException w:name="Subtitle" w:semiHidden="0" w:uiPriority="11" w:unhideWhenUsed="0" w:qFormat="1"/>
-    <w:lsdException w:name="Strong" w:semiHidden="0" w:uiPriority="22" w:unhideWhenUsed="0" w:qFormat="1"/>
-    <w:lsdException w:name="Emphasis" w:semiHidden="0" w:uiPriority="20" w:unhideWhenUsed="0" w:qFormat="1"/>
-    <w:lsdException w:name="Table Grid" w:semiHidden="0" w:uiPriority="59" w:unhideWhenUsed="0"/>
-    <w:lsdException w:name="Placeholder Text" w:unhideWhenUsed="0"/>
-    <w:lsdException w:name="No Spacing" w:semiHidden="0" w:uiPriority="1" w:unhideWhenUsed="0" w:qFormat="1"/>
-    <w:lsdException w:name="Light Shading" w:semiHidden="0" w:uiPriority="60" w:unhideWhenUsed="0"/>
-    <w:lsdException w:name="Light List" w:semiHidden="0" w:uiPriority="61" w:unhideWhenUsed="0"/>
-    <w:lsdException w:name="Light Grid" w:semiHidden="0" w:uiPriority="62" w:unhideWhenUsed="0"/>
-    <w:lsdException w:name="Medium Shading 1" w:semiHidden="0" w:uiPriority="63" w:unhideWhenUsed="0"/>
-    <w:lsdException w:name="Medium Shading 2" w:semiHidden="0" w:uiPriority="64" w:unhideWhenUsed="0"/>
-    <w:lsdException w:name="Medium List 1" w:semiHidden="0" w:uiPriority="65" w:unhideWhenUsed="0"/>
-    <w:lsdException w:name="Medium List 2" w:semiHidden="0" w:uiPriority="66" w:unhideWhenUsed="0"/>
-    <w:lsdException w:name="Medium Grid 1" w:semiHidden="0" w:uiPriority="67" w:unhideWhenUsed="0"/>
-    <w:lsdException w:name="Medium Grid 2" w:semiHidden="0" w:uiPriority="68" w:unhideWhenUsed="0"/>
-    <w:lsdException w:name="Medium Grid 3" w:semiHidden="0" w:uiPriority="69" w:unhideWhenUsed="0"/>
-    <w:lsdException w:name="Dark List" w:semiHidden="0" w:uiPriority="70" w:unhideWhenUsed="0"/>
-    <w:lsdException w:name="Colorful Shading" w:semiHidden="0" w:uiPriority="71" w:unhideWhenUsed="0"/>
-    <w:lsdException w:name="Colorful List" w:semiHidden="0" w:uiPriority="72" w:unhideWhenUsed="0"/>
-    <w:lsdException w:name="Colorful Grid" w:semiHidden="0" w:uiPriority="73" w:unhideWhenUsed="0"/>
-    <w:lsdException w:name="Light Shading Accent 1" w:semiHidden="0" w:uiPriority="60" w:unhideWhenUsed="0"/>
-    <w:lsdException w:name="Light List Accent 1" w:semiHidden="0" w:uiPriority="61" w:unhideWhenUsed="0"/>
-    <w:lsdException w:name="Light Grid Accent 1" w:semiHidden="0" w:uiPriority="62" w:unhideWhenUsed="0"/>
-    <w:lsdException w:name="Medium Shading 1 Accent 1" w:semiHidden="0" w:uiPriority="63" w:unhideWhenUsed="0"/>
-    <w:lsdException w:name="Medium Shading 2 Accent 1" w:semiHidden="0" w:uiPriority="64" w:unhideWhenUsed="0"/>
-    <w:lsdException w:name="Medium List 1 Accent 1" w:semiHidden="0" w:uiPriority="65" w:unhideWhenUsed="0"/>
-    <w:lsdException w:name="Revision" w:unhideWhenUsed="0"/>
-    <w:lsdException w:name="List Paragraph" w:semiHidden="0" w:uiPriority="34" w:unhideWhenUsed="0" w:qFormat="1"/>
-    <w:lsdException w:name="Quote" w:semiHidden="0" w:uiPriority="29" w:unhideWhenUsed="0" w:qFormat="1"/>
-    <w:lsdException w:name="Intense Quote" w:semiHidden="0" w:uiPriority="30" w:unhideWhenUsed="0" w:qFormat="1"/>
-    <w:lsdException w:name="Medium List 2 Accent 1" w:semiHidden="0" w:uiPriority="66" w:unhideWhenUsed="0"/>
-    <w:lsdException w:name="Medium Grid 1 Accent 1" w:semiHidden="0" w:uiPriority="67" w:unhideWhenUsed="0"/>
-    <w:lsdException w:name="Medium Grid 2 Accent 1" w:semiHidden="0" w:uiPriority="68" w:unhideWhenUsed="0"/>
-    <w:lsdException w:name="Medium Grid 3 Accent 1" w:semiHidden="0" w:uiPriority="69" w:unhideWhenUsed="0"/>
-    <w:lsdException w:name="Dark List Accent 1" w:semiHidden="0" w:uiPriority="70" w:unhideWhenUsed="0"/>
-    <w:lsdException w:name="Colorful Shading Accent 1" w:semiHidden="0" w:uiPriority="71" w:unhideWhenUsed="0"/>
-    <w:lsdException w:name="Colorful List Accent 1" w:semiHidden="0" w:uiPriority="72" w:unhideWhenUsed="0"/>
-    <w:lsdException w:name="Colorful Grid Accent 1" w:semiHidden="0" w:uiPriority="73" w:unhideWhenUsed="0"/>
-    <w:lsdException w:name="Light Shading Accent 2" w:semiHidden="0" w:uiPriority="60" w:unhideWhenUsed="0"/>
-    <w:lsdException w:name="Light List Accent 2" w:semiHidden="0" w:uiPriority="61" w:unhideWhenUsed="0"/>
-    <w:lsdException w:name="Light Grid Accent 2" w:semiHidden="0" w:uiPriority="62" w:unhideWhenUsed="0"/>
-    <w:lsdException w:name="Medium Shading 1 Accent 2" w:semiHidden="0" w:uiPriority="63" w:unhideWhenUsed="0"/>
-    <w:lsdException w:name="Medium Shading 2 Accent 2" w:semiHidden="0" w:uiPriority="64" w:unhideWhenUsed="0"/>
-    <w:lsdException w:name="Medium List 1 Accent 2" w:semiHidden="0" w:uiPriority="65" w:unhideWhenUsed="0"/>
-    <w:lsdException w:name="Medium List 2 Accent 2" w:semiHidden="0" w:uiPriority="66" w:unhideWhenUsed="0"/>
-    <w:lsdException w:name="Medium Grid 1 Accent 2" w:semiHidden="0" w:uiPriority="67" w:unhideWhenUsed="0"/>
-    <w:lsdException w:name="Medium Grid 2 Accent 2" w:semiHidden="0" w:uiPriority="68" w:unhideWhenUsed="0"/>
-    <w:lsdException w:name="Medium Grid 3 Accent 2" w:semiHidden="0" w:uiPriority="69" w:unhideWhenUsed="0"/>
-    <w:lsdException w:name="Dark List Accent 2" w:semiHidden="0" w:uiPriority="70" w:unhideWhenUsed="0"/>
-    <w:lsdException w:name="Colorful Shading Accent 2" w:semiHidden="0" w:uiPriority="71" w:unhideWhenUsed="0"/>
-    <w:lsdException w:name="Colorful List Accent 2" w:semiHidden="0" w:uiPriority="72" w:unhideWhenUsed="0"/>
-    <w:lsdException w:name="Colorful Grid Accent 2" w:semiHidden="0" w:uiPriority="73" w:unhideWhenUsed="0"/>
-    <w:lsdException w:name="Light Shading Accent 3" w:semiHidden="0" w:uiPriority="60" w:unhideWhenUsed="0"/>
-    <w:lsdException w:name="Light List Accent 3" w:semiHidden="0" w:uiPriority="61" w:unhideWhenUsed="0"/>
-    <w:lsdException w:name="Light Grid Accent 3" w:semiHidden="0" w:uiPriority="62" w:unhideWhenUsed="0"/>
-    <w:lsdException w:name="Medium Shading 1 Accent 3" w:semiHidden="0" w:uiPriority="63" w:unhideWhenUsed="0"/>
-    <w:lsdException w:name="Medium Shading 2 Accent 3" w:semiHidden="0" w:uiPriority="64" w:unhideWhenUsed="0"/>
-    <w:lsdException w:name="Medium List 1 Accent 3" w:semiHidden="0" w:uiPriority="65" w:unhideWhenUsed="0"/>
-    <w:lsdException w:name="Medium List 2 Accent 3" w:semiHidden="0" w:uiPriority="66" w:unhideWhenUsed="0"/>
-    <w:lsdException w:name="Medium Grid 1 Accent 3" w:semiHidden="0" w:uiPriority="67" w:unhideWhenUsed="0"/>
-    <w:lsdException w:name="Medium Grid 2 Accent 3" w:semiHidden="0" w:uiPriority="68" w:unhideWhenUsed="0"/>
-    <w:lsdException w:name="Medium Grid 3 Accent 3" w:semiHidden="0" w:uiPriority="69" w:unhideWhenUsed="0"/>
-    <w:lsdException w:name="Dark List Accent 3" w:semiHidden="0" w:uiPriority="70" w:unhideWhenUsed="0"/>
-    <w:lsdException w:name="Colorful Shading Accent 3" w:semiHidden="0" w:uiPriority="71" w:unhideWhenUsed="0"/>
-    <w:lsdException w:name="Colorful List Accent 3" w:semiHidden="0" w:uiPriority="72" w:unhideWhenUsed="0"/>
-    <w:lsdException w:name="Colorful Grid Accent 3" w:semiHidden="0" w:uiPriority="73" w:unhideWhenUsed="0"/>
-    <w:lsdException w:name="Light Shading Accent 4" w:semiHidden="0" w:uiPriority="60" w:unhideWhenUsed="0"/>
-    <w:lsdException w:name="Light List Accent 4" w:semiHidden="0" w:uiPriority="61" w:unhideWhenUsed="0"/>
-    <w:lsdException w:name="Light Grid Accent 4" w:semiHidden="0" w:uiPriority="62" w:unhideWhenUsed="0"/>
-    <w:lsdException w:name="Medium Shading 1 Accent 4" w:semiHidden="0" w:uiPriority="63" w:unhideWhenUsed="0"/>
-    <w:lsdException w:name="Medium Shading 2 Accent 4" w:semiHidden="0" w:uiPriority="64" w:unhideWhenUsed="0"/>
-    <w:lsdException w:name="Medium List 1 Accent 4" w:semiHidden="0" w:uiPriority="65" w:unhideWhenUsed="0"/>
-    <w:lsdException w:name="Medium List 2 Accent 4" w:semiHidden="0" w:uiPriority="66" w:unhideWhenUsed="0"/>
-    <w:lsdException w:name="Medium Grid 1 Accent 4" w:semiHidden="0" w:uiPriority="67" w:unhideWhenUsed="0"/>
-    <w:lsdException w:name="Medium Grid 2 Accent 4" w:semiHidden="0" w:uiPriority="68" w:unhideWhenUsed="0"/>
-    <w:lsdException w:name="Medium Grid 3 Accent 4" w:semiHidden="0" w:uiPriority="69" w:unhideWhenUsed="0"/>
-    <w:lsdException w:name="Dark List Accent 4" w:semiHidden="0" w:uiPriority="70" w:unhideWhenUsed="0"/>
-    <w:lsdException w:name="Colorful Shading Accent 4" w:semiHidden="0" w:uiPriority="71" w:unhideWhenUsed="0"/>
-    <w:lsdException w:name="Colorful List Accent 4" w:semiHidden="0" w:uiPriority="72" w:unhideWhenUsed="0"/>
-    <w:lsdException w:name="Colorful Grid Accent 4" w:semiHidden="0" w:uiPriority="73" w:unhideWhenUsed="0"/>
-    <w:lsdException w:name="Light Shading Accent 5" w:semiHidden="0" w:uiPriority="60" w:unhideWhenUsed="0"/>
-    <w:lsdException w:name="Light List Accent 5" w:semiHidden="0" w:uiPriority="61" w:unhideWhenUsed="0"/>
-    <w:lsdException w:name="Light Grid Accent 5" w:semiHidden="0" w:uiPriority="62" w:unhideWhenUsed="0"/>
-    <w:lsdException w:name="Medium Shading 1 Accent 5" w:semiHidden="0" w:uiPriority="63" w:unhideWhenUsed="0"/>
-    <w:lsdException w:name="Medium Shading 2 Accent 5" w:semiHidden="0" w:uiPriority="64" w:unhideWhenUsed="0"/>
-    <w:lsdException w:name="Medium List 1 Accent 5" w:semiHidden="0" w:uiPriority="65" w:unhideWhenUsed="0"/>
-    <w:lsdException w:name="Medium List 2 Accent 5" w:semiHidden="0" w:uiPriority="66" w:unhideWhenUsed="0"/>
-    <w:lsdException w:name="Medium Grid 1 Accent 5" w:semiHidden="0" w:uiPriority="67" w:unhideWhenUsed="0"/>
-    <w:lsdException w:name="Medium Grid 2 Accent 5" w:semiHidden="0" w:uiPriority="68" w:unhideWhenUsed="0"/>
-    <w:lsdException w:name="Medium Grid 3 Accent 5" w:semiHidden="0" w:uiPriority="69" w:unhideWhenUsed="0"/>
-    <w:lsdException w:name="Dark List Accent 5" w:semiHidden="0" w:uiPriority="70" w:unhideWhenUsed="0"/>
-    <w:lsdException w:name="Colorful Shading Accent 5" w:semiHidden="0" w:uiPriority="71" w:unhideWhenUsed="0"/>
-    <w:lsdException w:name="Colorful List Accent 5" w:semiHidden="0" w:uiPriority="72" w:unhideWhenUsed="0"/>
-    <w:lsdException w:name="Colorful Grid Accent 5" w:semiHidden="0" w:uiPriority="73" w:unhideWhenUsed="0"/>
-    <w:lsdException w:name="Light Shading Accent 6" w:semiHidden="0" w:uiPriority="60" w:unhideWhenUsed="0"/>
-    <w:lsdException w:name="Light List Accent 6" w:semiHidden="0" w:uiPriority="61" w:unhideWhenUsed="0"/>
-    <w:lsdException w:name="Light Grid Accent 6" w:semiHidden="0" w:uiPriority="62" w:unhideWhenUsed="0"/>
-    <w:lsdException w:name="Medium Shading 1 Accent 6" w:semiHidden="0" w:uiPriority="63" w:unhideWhenUsed="0"/>
-    <w:lsdException w:name="Medium Shading 2 Accent 6" w:semiHidden="0" w:uiPriority="64" w:unhideWhenUsed="0"/>
-    <w:lsdException w:name="Medium List 1 Accent 6" w:semiHidden="0" w:uiPriority="65" w:unhideWhenUsed="0"/>
-    <w:lsdException w:name="Medium List 2 Accent 6" w:semiHidden="0" w:uiPriority="66" w:unhideWhenUsed="0"/>
-    <w:lsdException w:name="Medium Grid 1 Accent 6" w:semiHidden="0" w:uiPriority="67" w:unhideWhenUsed="0"/>
-    <w:lsdException w:name="Medium Grid 2 Accent 6" w:semiHidden="0" w:uiPriority="68" w:unhideWhenUsed="0"/>
-    <w:lsdException w:name="Medium Grid 3 Accent 6" w:semiHidden="0" w:uiPriority="69" w:unhideWhenUsed="0"/>
-    <w:lsdException w:name="Dark List Accent 6" w:semiHidden="0" w:uiPriority="70" w:unhideWhenUsed="0"/>
-    <w:lsdException w:name="Colorful Shading Accent 6" w:semiHidden="0" w:uiPriority="71" w:unhideWhenUsed="0"/>
-    <w:lsdException w:name="Colorful List Accent 6" w:semiHidden="0" w:uiPriority="72" w:unhideWhenUsed="0"/>
-    <w:lsdException w:name="Colorful Grid Accent 6" w:semiHidden="0" w:uiPriority="73" w:unhideWhenUsed="0"/>
-    <w:lsdException w:name="Subtle Emphasis" w:semiHidden="0" w:uiPriority="19" w:unhideWhenUsed="0" w:qFormat="1"/>
-    <w:lsdException w:name="Intense Emphasis" w:semiHidden="0" w:uiPriority="21" w:unhideWhenUsed="0" w:qFormat="1"/>
-    <w:lsdException w:name="Subtle Reference" w:semiHidden="0" w:uiPriority="31" w:unhideWhenUsed="0" w:qFormat="1"/>
-    <w:lsdException w:name="Intense Reference" w:semiHidden="0" w:uiPriority="32" w:unhideWhenUsed="0" w:qFormat="1"/>
-    <w:lsdException w:name="Book Title" w:semiHidden="0" w:uiPriority="33" w:unhideWhenUsed="0" w:qFormat="1"/>
-    <w:lsdException w:name="Bibliography" w:uiPriority="37"/>
-    <w:lsdException w:name="TOC Heading" w:uiPriority="39" w:qFormat="1"/>
+  <w:latentStyles w:defLockedState="0" w:defUIPriority="99" w:defSemiHidden="0" w:defUnhideWhenUsed="0" w:defQFormat="0" w:count="371">
+    <w:lsdException w:name="Normal" w:uiPriority="0" w:qFormat="1"/>
+    <w:lsdException w:name="heading 1" w:uiPriority="9" w:qFormat="1"/>
+    <w:lsdException w:name="heading 2" w:semiHidden="1" w:uiPriority="9" w:unhideWhenUsed="1" w:qFormat="1"/>
+    <w:lsdException w:name="heading 3" w:semiHidden="1" w:uiPriority="9" w:unhideWhenUsed="1" w:qFormat="1"/>
+    <w:lsdException w:name="heading 4" w:semiHidden="1" w:uiPriority="9" w:unhideWhenUsed="1" w:qFormat="1"/>
+    <w:lsdException w:name="heading 5" w:semiHidden="1" w:uiPriority="9" w:unhideWhenUsed="1" w:qFormat="1"/>
+    <w:lsdException w:name="heading 6" w:semiHidden="1" w:uiPriority="9" w:unhideWhenUsed="1" w:qFormat="1"/>
+    <w:lsdException w:name="heading 7" w:semiHidden="1" w:uiPriority="9" w:unhideWhenUsed="1" w:qFormat="1"/>
+    <w:lsdException w:name="heading 8" w:semiHidden="1" w:uiPriority="9" w:unhideWhenUsed="1" w:qFormat="1"/>
+    <w:lsdException w:name="heading 9" w:semiHidden="1" w:uiPriority="9" w:unhideWhenUsed="1" w:qFormat="1"/>
+    <w:lsdException w:name="index 1" w:semiHidden="1" w:unhideWhenUsed="1"/>
+    <w:lsdException w:name="index 2" w:semiHidden="1" w:unhideWhenUsed="1"/>
+    <w:lsdException w:name="index 3" w:semiHidden="1" w:unhideWhenUsed="1"/>
+    <w:lsdException w:name="index 4" w:semiHidden="1" w:unhideWhenUsed="1"/>
+    <w:lsdException w:name="index 5" w:semiHidden="1" w:unhideWhenUsed="1"/>
+    <w:lsdException w:name="index 6" w:semiHidden="1" w:unhideWhenUsed="1"/>
+    <w:lsdException w:name="index 7" w:semiHidden="1" w:unhideWhenUsed="1"/>
+    <w:lsdException w:name="index 8" w:semiHidden="1" w:unhideWhenUsed="1"/>
+    <w:lsdException w:name="index 9" w:semiHidden="1" w:unhideWhenUsed="1"/>
+    <w:lsdException w:name="toc 1" w:semiHidden="1" w:uiPriority="39" w:unhideWhenUsed="1"/>
+    <w:lsdException w:name="toc 2" w:semiHidden="1" w:uiPriority="39" w:unhideWhenUsed="1"/>
+    <w:lsdException w:name="toc 3" w:semiHidden="1" w:uiPriority="39" w:unhideWhenUsed="1"/>
+    <w:lsdException w:name="toc 4" w:semiHidden="1" w:uiPriority="39" w:unhideWhenUsed="1"/>
+    <w:lsdException w:name="toc 5" w:semiHidden="1" w:uiPriority="39" w:unhideWhenUsed="1"/>
+    <w:lsdException w:name="toc 6" w:semiHidden="1" w:uiPriority="39" w:unhideWhenUsed="1"/>
+    <w:lsdException w:name="toc 7" w:semiHidden="1" w:uiPriority="39" w:unhideWhenUsed="1"/>
+    <w:lsdException w:name="toc 8" w:semiHidden="1" w:uiPriority="39" w:unhideWhenUsed="1"/>
+    <w:lsdException w:name="toc 9" w:semiHidden="1" w:uiPriority="39" w:unhideWhenUsed="1"/>
+    <w:lsdException w:name="Normal Indent" w:semiHidden="1" w:unhideWhenUsed="1"/>
+    <w:lsdException w:name="footnote text" w:semiHidden="1" w:unhideWhenUsed="1"/>
+    <w:lsdException w:name="annotation text" w:semiHidden="1" w:unhideWhenUsed="1"/>
+    <w:lsdException w:name="header" w:semiHidden="1" w:unhideWhenUsed="1"/>
+    <w:lsdException w:name="footer" w:semiHidden="1" w:unhideWhenUsed="1"/>
+    <w:lsdException w:name="index heading" w:semiHidden="1" w:unhideWhenUsed="1"/>
+    <w:lsdException w:name="caption" w:semiHidden="1" w:uiPriority="35" w:unhideWhenUsed="1" w:qFormat="1"/>
+    <w:lsdException w:name="table of figures" w:semiHidden="1" w:unhideWhenUsed="1"/>
+    <w:lsdException w:name="envelope address" w:semiHidden="1" w:unhideWhenUsed="1"/>
+    <w:lsdException w:name="envelope return" w:semiHidden="1" w:unhideWhenUsed="1"/>
+    <w:lsdException w:name="footnote reference" w:semiHidden="1" w:unhideWhenUsed="1"/>
+    <w:lsdException w:name="annotation reference" w:semiHidden="1" w:unhideWhenUsed="1"/>
+    <w:lsdException w:name="line number" w:semiHidden="1" w:unhideWhenUsed="1"/>
+    <w:lsdException w:name="page number" w:semiHidden="1" w:unhideWhenUsed="1"/>
+    <w:lsdException w:name="endnote reference" w:semiHidden="1" w:unhideWhenUsed="1"/>
+    <w:lsdException w:name="endnote text" w:semiHidden="1" w:unhideWhenUsed="1"/>
+    <w:lsdException w:name="table of authorities" w:semiHidden="1" w:unhideWhenUsed="1"/>
+    <w:lsdException w:name="macro" w:semiHidden="1" w:unhideWhenUsed="1"/>
+    <w:lsdException w:name="toa heading" w:semiHidden="1" w:unhideWhenUsed="1"/>
+    <w:lsdException w:name="List" w:semiHidden="1" w:unhideWhenUsed="1"/>
+    <w:lsdException w:name="List Bullet" w:semiHidden="1" w:unhideWhenUsed="1"/>
+    <w:lsdException w:name="List Number" w:semiHidden="1" w:unhideWhenUsed="1"/>
+    <w:lsdException w:name="List 2" w:semiHidden="1" w:unhideWhenUsed="1"/>
+    <w:lsdException w:name="List 3" w:semiHidden="1" w:unhideWhenUsed="1"/>
+    <w:lsdException w:name="List 4" w:semiHidden="1" w:unhideWhenUsed="1"/>
+    <w:lsdException w:name="List 5" w:semiHidden="1" w:unhideWhenUsed="1"/>
+    <w:lsdException w:name="List Bullet 2" w:semiHidden="1" w:unhideWhenUsed="1"/>
+    <w:lsdException w:name="List Bullet 3" w:semiHidden="1" w:unhideWhenUsed="1"/>
+    <w:lsdException w:name="List Bullet 4" w:semiHidden="1" w:unhideWhenUsed="1"/>
+    <w:lsdException w:name="List Bullet 5" w:semiHidden="1" w:unhideWhenUsed="1"/>
+    <w:lsdException w:name="List Number 2" w:semiHidden="1" w:unhideWhenUsed="1"/>
+    <w:lsdException w:name="List Number 3" w:semiHidden="1" w:unhideWhenUsed="1"/>
+    <w:lsdException w:name="List Number 4" w:semiHidden="1" w:unhideWhenUsed="1"/>
+    <w:lsdException w:name="List Number 5" w:semiHidden="1" w:unhideWhenUsed="1"/>
+    <w:lsdException w:name="Title" w:uiPriority="10" w:qFormat="1"/>
+    <w:lsdException w:name="Closing" w:semiHidden="1" w:unhideWhenUsed="1"/>
+    <w:lsdException w:name="Signature" w:semiHidden="1" w:unhideWhenUsed="1"/>
+    <w:lsdException w:name="Default Paragraph Font" w:semiHidden="1" w:uiPriority="1" w:unhideWhenUsed="1"/>
+    <w:lsdException w:name="Body Text" w:semiHidden="1" w:unhideWhenUsed="1"/>
+    <w:lsdException w:name="Body Text Indent" w:semiHidden="1" w:unhideWhenUsed="1"/>
+    <w:lsdException w:name="List Continue" w:semiHidden="1" w:unhideWhenUsed="1"/>
+    <w:lsdException w:name="List Continue 2" w:semiHidden="1" w:unhideWhenUsed="1"/>
+    <w:lsdException w:name="List Continue 3" w:semiHidden="1" w:unhideWhenUsed="1"/>
+    <w:lsdException w:name="List Continue 4" w:semiHidden="1" w:unhideWhenUsed="1"/>
+    <w:lsdException w:name="List Continue 5" w:semiHidden="1" w:unhideWhenUsed="1"/>
+    <w:lsdException w:name="Message Header" w:semiHidden="1" w:unhideWhenUsed="1"/>
+    <w:lsdException w:name="Subtitle" w:uiPriority="11" w:qFormat="1"/>
+    <w:lsdException w:name="Salutation" w:semiHidden="1" w:unhideWhenUsed="1"/>
+    <w:lsdException w:name="Date" w:semiHidden="1" w:unhideWhenUsed="1"/>
+    <w:lsdException w:name="Body Text First Indent" w:semiHidden="1" w:unhideWhenUsed="1"/>
+    <w:lsdException w:name="Body Text First Indent 2" w:semiHidden="1" w:unhideWhenUsed="1"/>
+    <w:lsdException w:name="Note Heading" w:semiHidden="1" w:unhideWhenUsed="1"/>
+    <w:lsdException w:name="Body Text 2" w:semiHidden="1" w:unhideWhenUsed="1"/>
+    <w:lsdException w:name="Body Text 3" w:semiHidden="1" w:unhideWhenUsed="1"/>
+    <w:lsdException w:name="Body Text Indent 2" w:semiHidden="1" w:unhideWhenUsed="1"/>
+    <w:lsdException w:name="Body Text Indent 3" w:semiHidden="1" w:unhideWhenUsed="1"/>
+    <w:lsdException w:name="Block Text" w:semiHidden="1" w:unhideWhenUsed="1"/>
+    <w:lsdException w:name="Hyperlink" w:semiHidden="1" w:unhideWhenUsed="1"/>
+    <w:lsdException w:name="FollowedHyperlink" w:semiHidden="1" w:unhideWhenUsed="1"/>
+    <w:lsdException w:name="Strong" w:uiPriority="22" w:qFormat="1"/>
+    <w:lsdException w:name="Emphasis" w:uiPriority="20" w:qFormat="1"/>
+    <w:lsdException w:name="Document Map" w:semiHidden="1" w:unhideWhenUsed="1"/>
+    <w:lsdException w:name="Plain Text" w:semiHidden="1" w:unhideWhenUsed="1"/>
+    <w:lsdException w:name="E-mail Signature" w:semiHidden="1" w:unhideWhenUsed="1"/>
+    <w:lsdException w:name="HTML Top of Form" w:semiHidden="1" w:unhideWhenUsed="1"/>
+    <w:lsdException w:name="HTML Bottom of Form" w:semiHidden="1" w:unhideWhenUsed="1"/>
+    <w:lsdException w:name="Normal (Web)" w:semiHidden="1" w:unhideWhenUsed="1"/>
+    <w:lsdException w:name="HTML Acronym" w:semiHidden="1" w:unhideWhenUsed="1"/>
+    <w:lsdException w:name="HTML Address" w:semiHidden="1" w:unhideWhenUsed="1"/>
+    <w:lsdException w:name="HTML Cite" w:semiHidden="1" w:unhideWhenUsed="1"/>
+    <w:lsdException w:name="HTML Code" w:semiHidden="1" w:unhideWhenUsed="1"/>
+    <w:lsdException w:name="HTML Definition" w:semiHidden="1" w:unhideWhenUsed="1"/>
+    <w:lsdException w:name="HTML Keyboard" w:semiHidden="1" w:unhideWhenUsed="1"/>
+    <w:lsdException w:name="HTML Preformatted" w:semiHidden="1" w:unhideWhenUsed="1"/>
+    <w:lsdException w:name="HTML Sample" w:semiHidden="1" w:unhideWhenUsed="1"/>
+    <w:lsdException w:name="HTML Typewriter" w:semiHidden="1" w:unhideWhenUsed="1"/>
+    <w:lsdException w:name="HTML Variable" w:semiHidden="1" w:unhideWhenUsed="1"/>
+    <w:lsdException w:name="Normal Table" w:semiHidden="1" w:unhideWhenUsed="1"/>
+    <w:lsdException w:name="annotation subject" w:semiHidden="1" w:unhideWhenUsed="1"/>
+    <w:lsdException w:name="No List" w:semiHidden="1" w:unhideWhenUsed="1"/>
+    <w:lsdException w:name="Outline List 1" w:semiHidden="1" w:unhideWhenUsed="1"/>
+    <w:lsdException w:name="Outline List 2" w:semiHidden="1" w:unhideWhenUsed="1"/>
+    <w:lsdException w:name="Outline List 3" w:semiHidden="1" w:unhideWhenUsed="1"/>
+    <w:lsdException w:name="Table Simple 1" w:semiHidden="1" w:unhideWhenUsed="1"/>
+    <w:lsdException w:name="Table Simple 2" w:semiHidden="1" w:unhideWhenUsed="1"/>
+    <w:lsdException w:name="Table Simple 3" w:semiHidden="1" w:unhideWhenUsed="1"/>
+    <w:lsdException w:name="Table Classic 1" w:semiHidden="1" w:unhideWhenUsed="1"/>
+    <w:lsdException w:name="Table Classic 2" w:semiHidden="1" w:unhideWhenUsed="1"/>
+    <w:lsdException w:name="Table Classic 3" w:semiHidden="1" w:unhideWhenUsed="1"/>
+    <w:lsdException w:name="Table Classic 4" w:semiHidden="1" w:unhideWhenUsed="1"/>
+    <w:lsdException w:name="Table Colorful 1" w:semiHidden="1" w:unhideWhenUsed="1"/>
+    <w:lsdException w:name="Table Colorful 2" w:semiHidden="1" w:unhideWhenUsed="1"/>
+    <w:lsdException w:name="Table Colorful 3" w:semiHidden="1" w:unhideWhenUsed="1"/>
+    <w:lsdException w:name="Table Columns 1" w:semiHidden="1" w:unhideWhenUsed="1"/>
+    <w:lsdException w:name="Table Columns 2" w:semiHidden="1" w:unhideWhenUsed="1"/>
+    <w:lsdException w:name="Table Columns 3" w:semiHidden="1" w:unhideWhenUsed="1"/>
+    <w:lsdException w:name="Table Columns 4" w:semiHidden="1" w:unhideWhenUsed="1"/>
+    <w:lsdException w:name="Table Columns 5" w:semiHidden="1" w:unhideWhenUsed="1"/>
+    <w:lsdException w:name="Table Grid 1" w:semiHidden="1" w:unhideWhenUsed="1"/>
+    <w:lsdException w:name="Table Grid 2" w:semiHidden="1" w:unhideWhenUsed="1"/>
+    <w:lsdException w:name="Table Grid 3" w:semiHidden="1" w:unhideWhenUsed="1"/>
+    <w:lsdException w:name="Table Grid 4" w:semiHidden="1" w:unhideWhenUsed="1"/>
+    <w:lsdException w:name="Table Grid 5" w:semiHidden="1" w:unhideWhenUsed="1"/>
+    <w:lsdException w:name="Table Grid 6" w:semiHidden="1" w:unhideWhenUsed="1"/>
+    <w:lsdException w:name="Table Grid 7" w:semiHidden="1" w:unhideWhenUsed="1"/>
+    <w:lsdException w:name="Table Grid 8" w:semiHidden="1" w:unhideWhenUsed="1"/>
+    <w:lsdException w:name="Table List 1" w:semiHidden="1" w:unhideWhenUsed="1"/>
+    <w:lsdException w:name="Table List 2" w:semiHidden="1" w:unhideWhenUsed="1"/>
+    <w:lsdException w:name="Table List 3" w:semiHidden="1" w:unhideWhenUsed="1"/>
+    <w:lsdException w:name="Table List 4" w:semiHidden="1" w:unhideWhenUsed="1"/>
+    <w:lsdException w:name="Table List 5" w:semiHidden="1" w:unhideWhenUsed="1"/>
+    <w:lsdException w:name="Table List 6" w:semiHidden="1" w:unhideWhenUsed="1"/>
+    <w:lsdException w:name="Table List 7" w:semiHidden="1" w:unhideWhenUsed="1"/>
+    <w:lsdException w:name="Table List 8" w:semiHidden="1" w:unhideWhenUsed="1"/>
+    <w:lsdException w:name="Table 3D effects 1" w:semiHidden="1" w:unhideWhenUsed="1"/>
+    <w:lsdException w:name="Table 3D effects 2" w:semiHidden="1" w:unhideWhenUsed="1"/>
+    <w:lsdException w:name="Table 3D effects 3" w:semiHidden="1" w:unhideWhenUsed="1"/>
+    <w:lsdException w:name="Table Contemporary" w:semiHidden="1" w:unhideWhenUsed="1"/>
+    <w:lsdException w:name="Table Elegant" w:semiHidden="1" w:unhideWhenUsed="1"/>
+    <w:lsdException w:name="Table Professional" w:semiHidden="1" w:unhideWhenUsed="1"/>
+    <w:lsdException w:name="Table Subtle 1" w:semiHidden="1" w:unhideWhenUsed="1"/>
+    <w:lsdException w:name="Table Subtle 2" w:semiHidden="1" w:unhideWhenUsed="1"/>
+    <w:lsdException w:name="Table Web 1" w:semiHidden="1" w:unhideWhenUsed="1"/>
+    <w:lsdException w:name="Table Web 2" w:semiHidden="1" w:unhideWhenUsed="1"/>
+    <w:lsdException w:name="Table Web 3" w:semiHidden="1" w:unhideWhenUsed="1"/>
+    <w:lsdException w:name="Balloon Text" w:semiHidden="1" w:unhideWhenUsed="1"/>
+    <w:lsdException w:name="Table Grid" w:uiPriority="59"/>
+    <w:lsdException w:name="Table Theme" w:semiHidden="1" w:unhideWhenUsed="1"/>
+    <w:lsdException w:name="Placeholder Text" w:semiHidden="1"/>
+    <w:lsdException w:name="No Spacing" w:uiPriority="1" w:qFormat="1"/>
+    <w:lsdException w:name="Light Shading" w:uiPriority="60"/>
+    <w:lsdException w:name="Light List" w:uiPriority="61"/>
+    <w:lsdException w:name="Light Grid" w:uiPriority="62"/>
+    <w:lsdException w:name="Medium Shading 1" w:uiPriority="63"/>
+    <w:lsdException w:name="Medium Shading 2" w:uiPriority="64"/>
+    <w:lsdException w:name="Medium List 1" w:uiPriority="65"/>
+    <w:lsdException w:name="Medium List 2" w:uiPriority="66"/>
+    <w:lsdException w:name="Medium Grid 1" w:uiPriority="67"/>
+    <w:lsdException w:name="Medium Grid 2" w:uiPriority="68"/>
+    <w:lsdException w:name="Medium Grid 3" w:uiPriority="69"/>
+    <w:lsdException w:name="Dark List" w:uiPriority="70"/>
+    <w:lsdException w:name="Colorful Shading" w:uiPriority="71"/>
+    <w:lsdException w:name="Colorful List" w:uiPriority="72"/>
+    <w:lsdException w:name="Colorful Grid" w:uiPriority="73"/>
+    <w:lsdException w:name="Light Shading Accent 1" w:uiPriority="60"/>
+    <w:lsdException w:name="Light List Accent 1" w:uiPriority="61"/>
+    <w:lsdException w:name="Light Grid Accent 1" w:uiPriority="62"/>
+    <w:lsdException w:name="Medium Shading 1 Accent 1" w:uiPriority="63"/>
+    <w:lsdException w:name="Medium Shading 2 Accent 1" w:uiPriority="64"/>
+    <w:lsdException w:name="Medium List 1 Accent 1" w:uiPriority="65"/>
+    <w:lsdException w:name="Revision" w:semiHidden="1"/>
+    <w:lsdException w:name="List Paragraph" w:uiPriority="34" w:qFormat="1"/>
+    <w:lsdException w:name="Quote" w:uiPriority="29" w:qFormat="1"/>
+    <w:lsdException w:name="Intense Quote" w:uiPriority="30" w:qFormat="1"/>
+    <w:lsdException w:name="Medium List 2 Accent 1" w:uiPriority="66"/>
+    <w:lsdException w:name="Medium Grid 1 Accent 1" w:uiPriority="67"/>
+    <w:lsdException w:name="Medium Grid 2 Accent 1" w:uiPriority="68"/>
+    <w:lsdException w:name="Medium Grid 3 Accent 1" w:uiPriority="69"/>
+    <w:lsdException w:name="Dark List Accent 1" w:uiPriority="70"/>
+    <w:lsdException w:name="Colorful Shading Accent 1" w:uiPriority="71"/>
+    <w:lsdException w:name="Colorful List Accent 1" w:uiPriority="72"/>
+    <w:lsdException w:name="Colorful Grid Accent 1" w:uiPriority="73"/>
+    <w:lsdException w:name="Light Shading Accent 2" w:uiPriority="60"/>
+    <w:lsdException w:name="Light List Accent 2" w:uiPriority="61"/>
+    <w:lsdException w:name="Light Grid Accent 2" w:uiPriority="62"/>
+    <w:lsdException w:name="Medium Shading 1 Accent 2" w:uiPriority="63"/>
+    <w:lsdException w:name="Medium Shading 2 Accent 2" w:uiPriority="64"/>
+    <w:lsdException w:name="Medium List 1 Accent 2" w:uiPriority="65"/>
+    <w:lsdException w:name="Medium List 2 Accent 2" w:uiPriority="66"/>
+    <w:lsdException w:name="Medium Grid 1 Accent 2" w:uiPriority="67"/>
+    <w:lsdException w:name="Medium Grid 2 Accent 2" w:uiPriority="68"/>
+    <w:lsdException w:name="Medium Grid 3 Accent 2" w:uiPriority="69"/>
+    <w:lsdException w:name="Dark List Accent 2" w:uiPriority="70"/>
+    <w:lsdException w:name="Colorful Shading Accent 2" w:uiPriority="71"/>
+    <w:lsdException w:name="Colorful List Accent 2" w:uiPriority="72"/>
+    <w:lsdException w:name="Colorful Grid Accent 2" w:uiPriority="73"/>
+    <w:lsdException w:name="Light Shading Accent 3" w:uiPriority="60"/>
+    <w:lsdException w:name="Light List Accent 3" w:uiPriority="61"/>
+    <w:lsdException w:name="Light Grid Accent 3" w:uiPriority="62"/>
+    <w:lsdException w:name="Medium Shading 1 Accent 3" w:uiPriority="63"/>
+    <w:lsdException w:name="Medium Shading 2 Accent 3" w:uiPriority="64"/>
+    <w:lsdException w:name="Medium List 1 Accent 3" w:uiPriority="65"/>
+    <w:lsdException w:name="Medium List 2 Accent 3" w:uiPriority="66"/>
+    <w:lsdException w:name="Medium Grid 1 Accent 3" w:uiPriority="67"/>
+    <w:lsdException w:name="Medium Grid 2 Accent 3" w:uiPriority="68"/>
+    <w:lsdException w:name="Medium Grid 3 Accent 3" w:uiPriority="69"/>
+    <w:lsdException w:name="Dark List Accent 3" w:uiPriority="70"/>
+    <w:lsdException w:name="Colorful Shading Accent 3" w:uiPriority="71"/>
+    <w:lsdException w:name="Colorful List Accent 3" w:uiPriority="72"/>
+    <w:lsdException w:name="Colorful Grid Accent 3" w:uiPriority="73"/>
+    <w:lsdException w:name="Light Shading Accent 4" w:uiPriority="60"/>
+    <w:lsdException w:name="Light List Accent 4" w:uiPriority="61"/>
+    <w:lsdException w:name="Light Grid Accent 4" w:uiPriority="62"/>
+    <w:lsdException w:name="Medium Shading 1 Accent 4" w:uiPriority="63"/>
+    <w:lsdException w:name="Medium Shading 2 Accent 4" w:uiPriority="64"/>
+    <w:lsdException w:name="Medium List 1 Accent 4" w:uiPriority="65"/>
+    <w:lsdException w:name="Medium List 2 Accent 4" w:uiPriority="66"/>
+    <w:lsdException w:name="Medium Grid 1 Accent 4" w:uiPriority="67"/>
+    <w:lsdException w:name="Medium Grid 2 Accent 4" w:uiPriority="68"/>
+    <w:lsdException w:name="Medium Grid 3 Accent 4" w:uiPriority="69"/>
+    <w:lsdException w:name="Dark List Accent 4" w:uiPriority="70"/>
+    <w:lsdException w:name="Colorful Shading Accent 4" w:uiPriority="71"/>
+    <w:lsdException w:name="Colorful List Accent 4" w:uiPriority="72"/>
+    <w:lsdException w:name="Colorful Grid Accent 4" w:uiPriority="73"/>
+    <w:lsdException w:name="Light Shading Accent 5" w:uiPriority="60"/>
+    <w:lsdException w:name="Light List Accent 5" w:uiPriority="61"/>
+    <w:lsdException w:name="Light Grid Accent 5" w:uiPriority="62"/>
+    <w:lsdException w:name="Medium Shading 1 Accent 5" w:uiPriority="63"/>
+    <w:lsdException w:name="Medium Shading 2 Accent 5" w:uiPriority="64"/>
+    <w:lsdException w:name="Medium List 1 Accent 5" w:uiPriority="65"/>
+    <w:lsdException w:name="Medium List 2 Accent 5" w:uiPriority="66"/>
+    <w:lsdException w:name="Medium Grid 1 Accent 5" w:uiPriority="67"/>
+    <w:lsdException w:name="Medium Grid 2 Accent 5" w:uiPriority="68"/>
+    <w:lsdException w:name="Medium Grid 3 Accent 5" w:uiPriority="69"/>
+    <w:lsdException w:name="Dark List Accent 5" w:uiPriority="70"/>
+    <w:lsdException w:name="Colorful Shading Accent 5" w:uiPriority="71"/>
+    <w:lsdException w:name="Colorful List Accent 5" w:uiPriority="72"/>
+    <w:lsdException w:name="Colorful Grid Accent 5" w:uiPriority="73"/>
+    <w:lsdException w:name="Light Shading Accent 6" w:uiPriority="60"/>
+    <w:lsdException w:name="Light List Accent 6" w:uiPriority="61"/>
+    <w:lsdException w:name="Light Grid Accent 6" w:uiPriority="62"/>
+    <w:lsdException w:name="Medium Shading 1 Accent 6" w:uiPriority="63"/>
+    <w:lsdException w:name="Medium Shading 2 Accent 6" w:uiPriority="64"/>
+    <w:lsdException w:name="Medium List 1 Accent 6" w:uiPriority="65"/>
+    <w:lsdException w:name="Medium List 2 Accent 6" w:uiPriority="66"/>
+    <w:lsdException w:name="Medium Grid 1 Accent 6" w:uiPriority="67"/>
+    <w:lsdException w:name="Medium Grid 2 Accent 6" w:uiPriority="68"/>
+    <w:lsdException w:name="Medium Grid 3 Accent 6" w:uiPriority="69"/>
+    <w:lsdException w:name="Dark List Accent 6" w:uiPriority="70"/>
+    <w:lsdException w:name="Colorful Shading Accent 6" w:uiPriority="71"/>
+    <w:lsdException w:name="Colorful List Accent 6" w:uiPriority="72"/>
+    <w:lsdException w:name="Colorful Grid Accent 6" w:uiPriority="73"/>
+    <w:lsdException w:name="Subtle Emphasis" w:uiPriority="19" w:qFormat="1"/>
+    <w:lsdException w:name="Intense Emphasis" w:uiPriority="21" w:qFormat="1"/>
+    <w:lsdException w:name="Subtle Reference" w:uiPriority="31" w:qFormat="1"/>
+    <w:lsdException w:name="Intense Reference" w:uiPriority="32" w:qFormat="1"/>
+    <w:lsdException w:name="Book Title" w:uiPriority="33" w:qFormat="1"/>
+    <w:lsdException w:name="Bibliography" w:semiHidden="1" w:uiPriority="37" w:unhideWhenUsed="1"/>
+    <w:lsdException w:name="TOC Heading" w:semiHidden="1" w:uiPriority="39" w:unhideWhenUsed="1" w:qFormat="1"/>
+    <w:lsdException w:name="Plain Table 1" w:uiPriority="41"/>
+    <w:lsdException w:name="Plain Table 2" w:uiPriority="42"/>
+    <w:lsdException w:name="Plain Table 3" w:uiPriority="43"/>
+    <w:lsdException w:name="Plain Table 4" w:uiPriority="44"/>
+    <w:lsdException w:name="Plain Table 5" w:uiPriority="45"/>
+    <w:lsdException w:name="Grid Table Light" w:uiPriority="40"/>
+    <w:lsdException w:name="Grid Table 1 Light" w:uiPriority="46"/>
+    <w:lsdException w:name="Grid Table 2" w:uiPriority="47"/>
+    <w:lsdException w:name="Grid Table 3" w:uiPriority="48"/>
+    <w:lsdException w:name="Grid Table 4" w:uiPriority="49"/>
+    <w:lsdException w:name="Grid Table 5 Dark" w:uiPriority="50"/>
+    <w:lsdException w:name="Grid Table 6 Colorful" w:uiPriority="51"/>
+    <w:lsdException w:name="Grid Table 7 Colorful" w:uiPriority="52"/>
+    <w:lsdException w:name="Grid Table 1 Light Accent 1" w:uiPriority="46"/>
+    <w:lsdException w:name="Grid Table 2 Accent 1" w:uiPriority="47"/>
+    <w:lsdException w:name="Grid Table 3 Accent 1" w:uiPriority="48"/>
+    <w:lsdException w:name="Grid Table 4 Accent 1" w:uiPriority="49"/>
+    <w:lsdException w:name="Grid Table 5 Dark Accent 1" w:uiPriority="50"/>
+    <w:lsdException w:name="Grid Table 6 Colorful Accent 1" w:uiPriority="51"/>
+    <w:lsdException w:name="Grid Table 7 Colorful Accent 1" w:uiPriority="52"/>
+    <w:lsdException w:name="Grid Table 1 Light Accent 2" w:uiPriority="46"/>
+    <w:lsdException w:name="Grid Table 2 Accent 2" w:uiPriority="47"/>
+    <w:lsdException w:name="Grid Table 3 Accent 2" w:uiPriority="48"/>
+    <w:lsdException w:name="Grid Table 4 Accent 2" w:uiPriority="49"/>
+    <w:lsdException w:name="Grid Table 5 Dark Accent 2" w:uiPriority="50"/>
+    <w:lsdException w:name="Grid Table 6 Colorful Accent 2" w:uiPriority="51"/>
+    <w:lsdException w:name="Grid Table 7 Colorful Accent 2" w:uiPriority="52"/>
+    <w:lsdException w:name="Grid Table 1 Light Accent 3" w:uiPriority="46"/>
+    <w:lsdException w:name="Grid Table 2 Accent 3" w:uiPriority="47"/>
+    <w:lsdException w:name="Grid Table 3 Accent 3" w:uiPriority="48"/>
+    <w:lsdException w:name="Grid Table 4 Accent 3" w:uiPriority="49"/>
+    <w:lsdException w:name="Grid Table 5 Dark Accent 3" w:uiPriority="50"/>
+    <w:lsdException w:name="Grid Table 6 Colorful Accent 3" w:uiPriority="51"/>
+    <w:lsdException w:name="Grid Table 7 Colorful Accent 3" w:uiPriority="52"/>
+    <w:lsdException w:name="Grid Table 1 Light Accent 4" w:uiPriority="46"/>
+    <w:lsdException w:name="Grid Table 2 Accent 4" w:uiPriority="47"/>
+    <w:lsdException w:name="Grid Table 3 Accent 4" w:uiPriority="48"/>
+    <w:lsdException w:name="Grid Table 4 Accent 4" w:uiPriority="49"/>
+    <w:lsdException w:name="Grid Table 5 Dark Accent 4" w:uiPriority="50"/>
+    <w:lsdException w:name="Grid Table 6 Colorful Accent 4" w:uiPriority="51"/>
+    <w:lsdException w:name="Grid Table 7 Colorful Accent 4" w:uiPriority="52"/>
+    <w:lsdException w:name="Grid Table 1 Light Accent 5" w:uiPriority="46"/>
+    <w:lsdException w:name="Grid Table 2 Accent 5" w:uiPriority="47"/>
+    <w:lsdException w:name="Grid Table 3 Accent 5" w:uiPriority="48"/>
+    <w:lsdException w:name="Grid Table 4 Accent 5" w:uiPriority="49"/>
+    <w:lsdException w:name="Grid Table 5 Dark Accent 5" w:uiPriority="50"/>
+    <w:lsdException w:name="Grid Table 6 Colorful Accent 5" w:uiPriority="51"/>
+    <w:lsdException w:name="Grid Table 7 Colorful Accent 5" w:uiPriority="52"/>
+    <w:lsdException w:name="Grid Table 1 Light Accent 6" w:uiPriority="46"/>
+    <w:lsdException w:name="Grid Table 2 Accent 6" w:uiPriority="47"/>
+    <w:lsdException w:name="Grid Table 3 Accent 6" w:uiPriority="48"/>
+    <w:lsdException w:name="Grid Table 4 Accent 6" w:uiPriority="49"/>
+    <w:lsdException w:name="Grid Table 5 Dark Accent 6" w:uiPriority="50"/>
+    <w:lsdException w:name="Grid Table 6 Colorful Accent 6" w:uiPriority="51"/>
+    <w:lsdException w:name="Grid Table 7 Colorful Accent 6" w:uiPriority="52"/>
+    <w:lsdException w:name="List Table 1 Light" w:uiPriority="46"/>
+    <w:lsdException w:name="List Table 2" w:uiPriority="47"/>
+    <w:lsdException w:name="List Table 3" w:uiPriority="48"/>
+    <w:lsdException w:name="List Table 4" w:uiPriority="49"/>
+    <w:lsdException w:name="List Table 5 Dark" w:uiPriority="50"/>
+    <w:lsdException w:name="List Table 6 Colorful" w:uiPriority="51"/>
+    <w:lsdException w:name="List Table 7 Colorful" w:uiPriority="52"/>
+    <w:lsdException w:name="List Table 1 Light Accent 1" w:uiPriority="46"/>
+    <w:lsdException w:name="List Table 2 Accent 1" w:uiPriority="47"/>
+    <w:lsdException w:name="List Table 3 Accent 1" w:uiPriority="48"/>
+    <w:lsdException w:name="List Table 4 Accent 1" w:uiPriority="49"/>
+    <w:lsdException w:name="List Table 5 Dark Accent 1" w:uiPriority="50"/>
+    <w:lsdException w:name="List Table 6 Colorful Accent 1" w:uiPriority="51"/>
+    <w:lsdException w:name="List Table 7 Colorful Accent 1" w:uiPriority="52"/>
+    <w:lsdException w:name="List Table 1 Light Accent 2" w:uiPriority="46"/>
+    <w:lsdException w:name="List Table 2 Accent 2" w:uiPriority="47"/>
+    <w:lsdException w:name="List Table 3 Accent 2" w:uiPriority="48"/>
+    <w:lsdException w:name="List Table 4 Accent 2" w:uiPriority="49"/>
+    <w:lsdException w:name="List Table 5 Dark Accent 2" w:uiPriority="50"/>
+    <w:lsdException w:name="List Table 6 Colorful Accent 2" w:uiPriority="51"/>
+    <w:lsdException w:name="List Table 7 Colorful Accent 2" w:uiPriority="52"/>
+    <w:lsdException w:name="List Table 1 Light Accent 3" w:uiPriority="46"/>
+    <w:lsdException w:name="List Table 2 Accent 3" w:uiPriority="47"/>
+    <w:lsdException w:name="List Table 3 Accent 3" w:uiPriority="48"/>
+    <w:lsdException w:name="List Table 4 Accent 3" w:uiPriority="49"/>
+    <w:lsdException w:name="List Table 5 Dark Accent 3" w:uiPriority="50"/>
+    <w:lsdException w:name="List Table 6 Colorful Accent 3" w:uiPriority="51"/>
+    <w:lsdException w:name="List Table 7 Colorful Accent 3" w:uiPriority="52"/>
+    <w:lsdException w:name="List Table 1 Light Accent 4" w:uiPriority="46"/>
+    <w:lsdException w:name="List Table 2 Accent 4" w:uiPriority="47"/>
+    <w:lsdException w:name="List Table 3 Accent 4" w:uiPriority="48"/>
+    <w:lsdException w:name="List Table 4 Accent 4" w:uiPriority="49"/>
+    <w:lsdException w:name="List Table 5 Dark Accent 4" w:uiPriority="50"/>
+    <w:lsdException w:name="List Table 6 Colorful Accent 4" w:uiPriority="51"/>
+    <w:lsdException w:name="List Table 7 Colorful Accent 4" w:uiPriority="52"/>
+    <w:lsdException w:name="List Table 1 Light Accent 5" w:uiPriority="46"/>
+    <w:lsdException w:name="List Table 2 Accent 5" w:uiPriority="47"/>
+    <w:lsdException w:name="List Table 3 Accent 5" w:uiPriority="48"/>
+    <w:lsdException w:name="List Table 4 Accent 5" w:uiPriority="49"/>
+    <w:lsdException w:name="List Table 5 Dark Accent 5" w:uiPriority="50"/>
+    <w:lsdException w:name="List Table 6 Colorful Accent 5" w:uiPriority="51"/>
+    <w:lsdException w:name="List Table 7 Colorful Accent 5" w:uiPriority="52"/>
+    <w:lsdException w:name="List Table 1 Light Accent 6" w:uiPriority="46"/>
+    <w:lsdException w:name="List Table 2 Accent 6" w:uiPriority="47"/>
+    <w:lsdException w:name="List Table 3 Accent 6" w:uiPriority="48"/>
+    <w:lsdException w:name="List Table 4 Accent 6" w:uiPriority="49"/>
+    <w:lsdException w:name="List Table 5 Dark Accent 6" w:uiPriority="50"/>
+    <w:lsdException w:name="List Table 6 Colorful Accent 6" w:uiPriority="51"/>
+    <w:lsdException w:name="List Table 7 Colorful Accent 6" w:uiPriority="52"/>
   </w:latentStyles>
-  <w:style w:type="paragraph" w:default="1" w:styleId="Normal">
+  <w:style w:type="paragraph" w:default="1" w:styleId="a">
     <w:name w:val="Normal"/>
     <w:qFormat/>
   </w:style>
-  <w:style w:type="character" w:default="1" w:styleId="DefaultParagraphFont">
+  <w:style w:type="character" w:default="1" w:styleId="a0">
     <w:name w:val="Default Paragraph Font"/>
     <w:uiPriority w:val="1"/>
     <w:semiHidden/>
     <w:unhideWhenUsed/>
   </w:style>
-  <w:style w:type="table" w:default="1" w:styleId="TableNormal">
+  <w:style w:type="table" w:default="1" w:styleId="a1">
     <w:name w:val="Normal Table"/>
     <w:uiPriority w:val="99"/>
     <w:semiHidden/>
@@ -1665,15 +1931,15 @@
       </w:tblCellMar>
     </w:tblPr>
   </w:style>
-  <w:style w:type="numbering" w:default="1" w:styleId="NoList">
+  <w:style w:type="numbering" w:default="1" w:styleId="a2">
     <w:name w:val="No List"/>
     <w:uiPriority w:val="99"/>
     <w:semiHidden/>
     <w:unhideWhenUsed/>
   </w:style>
-  <w:style w:type="paragraph" w:styleId="NormalWeb">
+  <w:style w:type="paragraph" w:styleId="a3">
     <w:name w:val="Normal (Web)"/>
-    <w:basedOn w:val="Normal"/>
+    <w:basedOn w:val="a"/>
     <w:uiPriority w:val="99"/>
     <w:semiHidden/>
     <w:unhideWhenUsed/>
@@ -1687,210 +1953,70 @@
       <w:szCs w:val="24"/>
     </w:rPr>
   </w:style>
-</w:styles>
-</file>
-
-<file path=word/stylesWithEffects.xml><?xml version="1.0" encoding="utf-8"?>
-<w:styles xmlns:wpc="http://schemas.microsoft.com/office/word/2010/wordprocessingCanvas" xmlns:mc="http://schemas.openxmlformats.org/markup-compatibility/2006" xmlns:o="urn:schemas-microsoft-com:office:office" xmlns:r="http://schemas.openxmlformats.org/officeDocument/2006/relationships" xmlns:m="http://schemas.openxmlformats.org/officeDocument/2006/math" xmlns:v="urn:schemas-microsoft-com:vml" xmlns:wp14="http://schemas.microsoft.com/office/word/2010/wordprocessingDrawing" xmlns:wp="http://schemas.openxmlformats.org/drawingml/2006/wordprocessingDrawing" xmlns:w10="urn:schemas-microsoft-com:office:word" xmlns:w="http://schemas.openxmlformats.org/wordprocessingml/2006/main" xmlns:w14="http://schemas.microsoft.com/office/word/2010/wordml" xmlns:wpg="http://schemas.microsoft.com/office/word/2010/wordprocessingGroup" xmlns:wpi="http://schemas.microsoft.com/office/word/2010/wordprocessingInk" xmlns:wne="http://schemas.microsoft.com/office/word/2006/wordml" xmlns:wps="http://schemas.microsoft.com/office/word/2010/wordprocessingShape" mc:Ignorable="w14 wp14">
-  <w:docDefaults>
-    <w:rPrDefault>
-      <w:rPr>
-        <w:rFonts w:asciiTheme="minorHAnsi" w:eastAsiaTheme="minorHAnsi" w:hAnsiTheme="minorHAnsi" w:cstheme="minorBidi"/>
-        <w:sz w:val="22"/>
-        <w:szCs w:val="22"/>
-        <w:lang w:val="en-US" w:eastAsia="en-US" w:bidi="ar-SA"/>
-      </w:rPr>
-    </w:rPrDefault>
-    <w:pPrDefault>
-      <w:pPr>
-        <w:spacing w:after="200" w:line="276" w:lineRule="auto"/>
-      </w:pPr>
-    </w:pPrDefault>
-  </w:docDefaults>
-  <w:latentStyles w:defLockedState="0" w:defUIPriority="99" w:defSemiHidden="1" w:defUnhideWhenUsed="1" w:defQFormat="0" w:count="267">
-    <w:lsdException w:name="Normal" w:semiHidden="0" w:uiPriority="0" w:unhideWhenUsed="0" w:qFormat="1"/>
-    <w:lsdException w:name="heading 1" w:semiHidden="0" w:uiPriority="9" w:unhideWhenUsed="0" w:qFormat="1"/>
-    <w:lsdException w:name="heading 2" w:uiPriority="9" w:qFormat="1"/>
-    <w:lsdException w:name="heading 3" w:uiPriority="9" w:qFormat="1"/>
-    <w:lsdException w:name="heading 4" w:uiPriority="9" w:qFormat="1"/>
-    <w:lsdException w:name="heading 5" w:uiPriority="9" w:qFormat="1"/>
-    <w:lsdException w:name="heading 6" w:uiPriority="9" w:qFormat="1"/>
-    <w:lsdException w:name="heading 7" w:uiPriority="9" w:qFormat="1"/>
-    <w:lsdException w:name="heading 8" w:uiPriority="9" w:qFormat="1"/>
-    <w:lsdException w:name="heading 9" w:uiPriority="9" w:qFormat="1"/>
-    <w:lsdException w:name="toc 1" w:uiPriority="39"/>
-    <w:lsdException w:name="toc 2" w:uiPriority="39"/>
-    <w:lsdException w:name="toc 3" w:uiPriority="39"/>
-    <w:lsdException w:name="toc 4" w:uiPriority="39"/>
-    <w:lsdException w:name="toc 5" w:uiPriority="39"/>
-    <w:lsdException w:name="toc 6" w:uiPriority="39"/>
-    <w:lsdException w:name="toc 7" w:uiPriority="39"/>
-    <w:lsdException w:name="toc 8" w:uiPriority="39"/>
-    <w:lsdException w:name="toc 9" w:uiPriority="39"/>
-    <w:lsdException w:name="caption" w:uiPriority="35" w:qFormat="1"/>
-    <w:lsdException w:name="Title" w:semiHidden="0" w:uiPriority="10" w:unhideWhenUsed="0" w:qFormat="1"/>
-    <w:lsdException w:name="Default Paragraph Font" w:uiPriority="1"/>
-    <w:lsdException w:name="Subtitle" w:semiHidden="0" w:uiPriority="11" w:unhideWhenUsed="0" w:qFormat="1"/>
-    <w:lsdException w:name="Strong" w:semiHidden="0" w:uiPriority="22" w:unhideWhenUsed="0" w:qFormat="1"/>
-    <w:lsdException w:name="Emphasis" w:semiHidden="0" w:uiPriority="20" w:unhideWhenUsed="0" w:qFormat="1"/>
-    <w:lsdException w:name="Table Grid" w:semiHidden="0" w:uiPriority="59" w:unhideWhenUsed="0"/>
-    <w:lsdException w:name="Placeholder Text" w:unhideWhenUsed="0"/>
-    <w:lsdException w:name="No Spacing" w:semiHidden="0" w:uiPriority="1" w:unhideWhenUsed="0" w:qFormat="1"/>
-    <w:lsdException w:name="Light Shading" w:semiHidden="0" w:uiPriority="60" w:unhideWhenUsed="0"/>
-    <w:lsdException w:name="Light List" w:semiHidden="0" w:uiPriority="61" w:unhideWhenUsed="0"/>
-    <w:lsdException w:name="Light Grid" w:semiHidden="0" w:uiPriority="62" w:unhideWhenUsed="0"/>
-    <w:lsdException w:name="Medium Shading 1" w:semiHidden="0" w:uiPriority="63" w:unhideWhenUsed="0"/>
-    <w:lsdException w:name="Medium Shading 2" w:semiHidden="0" w:uiPriority="64" w:unhideWhenUsed="0"/>
-    <w:lsdException w:name="Medium List 1" w:semiHidden="0" w:uiPriority="65" w:unhideWhenUsed="0"/>
-    <w:lsdException w:name="Medium List 2" w:semiHidden="0" w:uiPriority="66" w:unhideWhenUsed="0"/>
-    <w:lsdException w:name="Medium Grid 1" w:semiHidden="0" w:uiPriority="67" w:unhideWhenUsed="0"/>
-    <w:lsdException w:name="Medium Grid 2" w:semiHidden="0" w:uiPriority="68" w:unhideWhenUsed="0"/>
-    <w:lsdException w:name="Medium Grid 3" w:semiHidden="0" w:uiPriority="69" w:unhideWhenUsed="0"/>
-    <w:lsdException w:name="Dark List" w:semiHidden="0" w:uiPriority="70" w:unhideWhenUsed="0"/>
-    <w:lsdException w:name="Colorful Shading" w:semiHidden="0" w:uiPriority="71" w:unhideWhenUsed="0"/>
-    <w:lsdException w:name="Colorful List" w:semiHidden="0" w:uiPriority="72" w:unhideWhenUsed="0"/>
-    <w:lsdException w:name="Colorful Grid" w:semiHidden="0" w:uiPriority="73" w:unhideWhenUsed="0"/>
-    <w:lsdException w:name="Light Shading Accent 1" w:semiHidden="0" w:uiPriority="60" w:unhideWhenUsed="0"/>
-    <w:lsdException w:name="Light List Accent 1" w:semiHidden="0" w:uiPriority="61" w:unhideWhenUsed="0"/>
-    <w:lsdException w:name="Light Grid Accent 1" w:semiHidden="0" w:uiPriority="62" w:unhideWhenUsed="0"/>
-    <w:lsdException w:name="Medium Shading 1 Accent 1" w:semiHidden="0" w:uiPriority="63" w:unhideWhenUsed="0"/>
-    <w:lsdException w:name="Medium Shading 2 Accent 1" w:semiHidden="0" w:uiPriority="64" w:unhideWhenUsed="0"/>
-    <w:lsdException w:name="Medium List 1 Accent 1" w:semiHidden="0" w:uiPriority="65" w:unhideWhenUsed="0"/>
-    <w:lsdException w:name="Revision" w:unhideWhenUsed="0"/>
-    <w:lsdException w:name="List Paragraph" w:semiHidden="0" w:uiPriority="34" w:unhideWhenUsed="0" w:qFormat="1"/>
-    <w:lsdException w:name="Quote" w:semiHidden="0" w:uiPriority="29" w:unhideWhenUsed="0" w:qFormat="1"/>
-    <w:lsdException w:name="Intense Quote" w:semiHidden="0" w:uiPriority="30" w:unhideWhenUsed="0" w:qFormat="1"/>
-    <w:lsdException w:name="Medium List 2 Accent 1" w:semiHidden="0" w:uiPriority="66" w:unhideWhenUsed="0"/>
-    <w:lsdException w:name="Medium Grid 1 Accent 1" w:semiHidden="0" w:uiPriority="67" w:unhideWhenUsed="0"/>
-    <w:lsdException w:name="Medium Grid 2 Accent 1" w:semiHidden="0" w:uiPriority="68" w:unhideWhenUsed="0"/>
-    <w:lsdException w:name="Medium Grid 3 Accent 1" w:semiHidden="0" w:uiPriority="69" w:unhideWhenUsed="0"/>
-    <w:lsdException w:name="Dark List Accent 1" w:semiHidden="0" w:uiPriority="70" w:unhideWhenUsed="0"/>
-    <w:lsdException w:name="Colorful Shading Accent 1" w:semiHidden="0" w:uiPriority="71" w:unhideWhenUsed="0"/>
-    <w:lsdException w:name="Colorful List Accent 1" w:semiHidden="0" w:uiPriority="72" w:unhideWhenUsed="0"/>
-    <w:lsdException w:name="Colorful Grid Accent 1" w:semiHidden="0" w:uiPriority="73" w:unhideWhenUsed="0"/>
-    <w:lsdException w:name="Light Shading Accent 2" w:semiHidden="0" w:uiPriority="60" w:unhideWhenUsed="0"/>
-    <w:lsdException w:name="Light List Accent 2" w:semiHidden="0" w:uiPriority="61" w:unhideWhenUsed="0"/>
-    <w:lsdException w:name="Light Grid Accent 2" w:semiHidden="0" w:uiPriority="62" w:unhideWhenUsed="0"/>
-    <w:lsdException w:name="Medium Shading 1 Accent 2" w:semiHidden="0" w:uiPriority="63" w:unhideWhenUsed="0"/>
-    <w:lsdException w:name="Medium Shading 2 Accent 2" w:semiHidden="0" w:uiPriority="64" w:unhideWhenUsed="0"/>
-    <w:lsdException w:name="Medium List 1 Accent 2" w:semiHidden="0" w:uiPriority="65" w:unhideWhenUsed="0"/>
-    <w:lsdException w:name="Medium List 2 Accent 2" w:semiHidden="0" w:uiPriority="66" w:unhideWhenUsed="0"/>
-    <w:lsdException w:name="Medium Grid 1 Accent 2" w:semiHidden="0" w:uiPriority="67" w:unhideWhenUsed="0"/>
-    <w:lsdException w:name="Medium Grid 2 Accent 2" w:semiHidden="0" w:uiPriority="68" w:unhideWhenUsed="0"/>
-    <w:lsdException w:name="Medium Grid 3 Accent 2" w:semiHidden="0" w:uiPriority="69" w:unhideWhenUsed="0"/>
-    <w:lsdException w:name="Dark List Accent 2" w:semiHidden="0" w:uiPriority="70" w:unhideWhenUsed="0"/>
-    <w:lsdException w:name="Colorful Shading Accent 2" w:semiHidden="0" w:uiPriority="71" w:unhideWhenUsed="0"/>
-    <w:lsdException w:name="Colorful List Accent 2" w:semiHidden="0" w:uiPriority="72" w:unhideWhenUsed="0"/>
-    <w:lsdException w:name="Colorful Grid Accent 2" w:semiHidden="0" w:uiPriority="73" w:unhideWhenUsed="0"/>
-    <w:lsdException w:name="Light Shading Accent 3" w:semiHidden="0" w:uiPriority="60" w:unhideWhenUsed="0"/>
-    <w:lsdException w:name="Light List Accent 3" w:semiHidden="0" w:uiPriority="61" w:unhideWhenUsed="0"/>
-    <w:lsdException w:name="Light Grid Accent 3" w:semiHidden="0" w:uiPriority="62" w:unhideWhenUsed="0"/>
-    <w:lsdException w:name="Medium Shading 1 Accent 3" w:semiHidden="0" w:uiPriority="63" w:unhideWhenUsed="0"/>
-    <w:lsdException w:name="Medium Shading 2 Accent 3" w:semiHidden="0" w:uiPriority="64" w:unhideWhenUsed="0"/>
-    <w:lsdException w:name="Medium List 1 Accent 3" w:semiHidden="0" w:uiPriority="65" w:unhideWhenUsed="0"/>
-    <w:lsdException w:name="Medium List 2 Accent 3" w:semiHidden="0" w:uiPriority="66" w:unhideWhenUsed="0"/>
-    <w:lsdException w:name="Medium Grid 1 Accent 3" w:semiHidden="0" w:uiPriority="67" w:unhideWhenUsed="0"/>
-    <w:lsdException w:name="Medium Grid 2 Accent 3" w:semiHidden="0" w:uiPriority="68" w:unhideWhenUsed="0"/>
-    <w:lsdException w:name="Medium Grid 3 Accent 3" w:semiHidden="0" w:uiPriority="69" w:unhideWhenUsed="0"/>
-    <w:lsdException w:name="Dark List Accent 3" w:semiHidden="0" w:uiPriority="70" w:unhideWhenUsed="0"/>
-    <w:lsdException w:name="Colorful Shading Accent 3" w:semiHidden="0" w:uiPriority="71" w:unhideWhenUsed="0"/>
-    <w:lsdException w:name="Colorful List Accent 3" w:semiHidden="0" w:uiPriority="72" w:unhideWhenUsed="0"/>
-    <w:lsdException w:name="Colorful Grid Accent 3" w:semiHidden="0" w:uiPriority="73" w:unhideWhenUsed="0"/>
-    <w:lsdException w:name="Light Shading Accent 4" w:semiHidden="0" w:uiPriority="60" w:unhideWhenUsed="0"/>
-    <w:lsdException w:name="Light List Accent 4" w:semiHidden="0" w:uiPriority="61" w:unhideWhenUsed="0"/>
-    <w:lsdException w:name="Light Grid Accent 4" w:semiHidden="0" w:uiPriority="62" w:unhideWhenUsed="0"/>
-    <w:lsdException w:name="Medium Shading 1 Accent 4" w:semiHidden="0" w:uiPriority="63" w:unhideWhenUsed="0"/>
-    <w:lsdException w:name="Medium Shading 2 Accent 4" w:semiHidden="0" w:uiPriority="64" w:unhideWhenUsed="0"/>
-    <w:lsdException w:name="Medium List 1 Accent 4" w:semiHidden="0" w:uiPriority="65" w:unhideWhenUsed="0"/>
-    <w:lsdException w:name="Medium List 2 Accent 4" w:semiHidden="0" w:uiPriority="66" w:unhideWhenUsed="0"/>
-    <w:lsdException w:name="Medium Grid 1 Accent 4" w:semiHidden="0" w:uiPriority="67" w:unhideWhenUsed="0"/>
-    <w:lsdException w:name="Medium Grid 2 Accent 4" w:semiHidden="0" w:uiPriority="68" w:unhideWhenUsed="0"/>
-    <w:lsdException w:name="Medium Grid 3 Accent 4" w:semiHidden="0" w:uiPriority="69" w:unhideWhenUsed="0"/>
-    <w:lsdException w:name="Dark List Accent 4" w:semiHidden="0" w:uiPriority="70" w:unhideWhenUsed="0"/>
-    <w:lsdException w:name="Colorful Shading Accent 4" w:semiHidden="0" w:uiPriority="71" w:unhideWhenUsed="0"/>
-    <w:lsdException w:name="Colorful List Accent 4" w:semiHidden="0" w:uiPriority="72" w:unhideWhenUsed="0"/>
-    <w:lsdException w:name="Colorful Grid Accent 4" w:semiHidden="0" w:uiPriority="73" w:unhideWhenUsed="0"/>
-    <w:lsdException w:name="Light Shading Accent 5" w:semiHidden="0" w:uiPriority="60" w:unhideWhenUsed="0"/>
-    <w:lsdException w:name="Light List Accent 5" w:semiHidden="0" w:uiPriority="61" w:unhideWhenUsed="0"/>
-    <w:lsdException w:name="Light Grid Accent 5" w:semiHidden="0" w:uiPriority="62" w:unhideWhenUsed="0"/>
-    <w:lsdException w:name="Medium Shading 1 Accent 5" w:semiHidden="0" w:uiPriority="63" w:unhideWhenUsed="0"/>
-    <w:lsdException w:name="Medium Shading 2 Accent 5" w:semiHidden="0" w:uiPriority="64" w:unhideWhenUsed="0"/>
-    <w:lsdException w:name="Medium List 1 Accent 5" w:semiHidden="0" w:uiPriority="65" w:unhideWhenUsed="0"/>
-    <w:lsdException w:name="Medium List 2 Accent 5" w:semiHidden="0" w:uiPriority="66" w:unhideWhenUsed="0"/>
-    <w:lsdException w:name="Medium Grid 1 Accent 5" w:semiHidden="0" w:uiPriority="67" w:unhideWhenUsed="0"/>
-    <w:lsdException w:name="Medium Grid 2 Accent 5" w:semiHidden="0" w:uiPriority="68" w:unhideWhenUsed="0"/>
-    <w:lsdException w:name="Medium Grid 3 Accent 5" w:semiHidden="0" w:uiPriority="69" w:unhideWhenUsed="0"/>
-    <w:lsdException w:name="Dark List Accent 5" w:semiHidden="0" w:uiPriority="70" w:unhideWhenUsed="0"/>
-    <w:lsdException w:name="Colorful Shading Accent 5" w:semiHidden="0" w:uiPriority="71" w:unhideWhenUsed="0"/>
-    <w:lsdException w:name="Colorful List Accent 5" w:semiHidden="0" w:uiPriority="72" w:unhideWhenUsed="0"/>
-    <w:lsdException w:name="Colorful Grid Accent 5" w:semiHidden="0" w:uiPriority="73" w:unhideWhenUsed="0"/>
-    <w:lsdException w:name="Light Shading Accent 6" w:semiHidden="0" w:uiPriority="60" w:unhideWhenUsed="0"/>
-    <w:lsdException w:name="Light List Accent 6" w:semiHidden="0" w:uiPriority="61" w:unhideWhenUsed="0"/>
-    <w:lsdException w:name="Light Grid Accent 6" w:semiHidden="0" w:uiPriority="62" w:unhideWhenUsed="0"/>
-    <w:lsdException w:name="Medium Shading 1 Accent 6" w:semiHidden="0" w:uiPriority="63" w:unhideWhenUsed="0"/>
-    <w:lsdException w:name="Medium Shading 2 Accent 6" w:semiHidden="0" w:uiPriority="64" w:unhideWhenUsed="0"/>
-    <w:lsdException w:name="Medium List 1 Accent 6" w:semiHidden="0" w:uiPriority="65" w:unhideWhenUsed="0"/>
-    <w:lsdException w:name="Medium List 2 Accent 6" w:semiHidden="0" w:uiPriority="66" w:unhideWhenUsed="0"/>
-    <w:lsdException w:name="Medium Grid 1 Accent 6" w:semiHidden="0" w:uiPriority="67" w:unhideWhenUsed="0"/>
-    <w:lsdException w:name="Medium Grid 2 Accent 6" w:semiHidden="0" w:uiPriority="68" w:unhideWhenUsed="0"/>
-    <w:lsdException w:name="Medium Grid 3 Accent 6" w:semiHidden="0" w:uiPriority="69" w:unhideWhenUsed="0"/>
-    <w:lsdException w:name="Dark List Accent 6" w:semiHidden="0" w:uiPriority="70" w:unhideWhenUsed="0"/>
-    <w:lsdException w:name="Colorful Shading Accent 6" w:semiHidden="0" w:uiPriority="71" w:unhideWhenUsed="0"/>
-    <w:lsdException w:name="Colorful List Accent 6" w:semiHidden="0" w:uiPriority="72" w:unhideWhenUsed="0"/>
-    <w:lsdException w:name="Colorful Grid Accent 6" w:semiHidden="0" w:uiPriority="73" w:unhideWhenUsed="0"/>
-    <w:lsdException w:name="Subtle Emphasis" w:semiHidden="0" w:uiPriority="19" w:unhideWhenUsed="0" w:qFormat="1"/>
-    <w:lsdException w:name="Intense Emphasis" w:semiHidden="0" w:uiPriority="21" w:unhideWhenUsed="0" w:qFormat="1"/>
-    <w:lsdException w:name="Subtle Reference" w:semiHidden="0" w:uiPriority="31" w:unhideWhenUsed="0" w:qFormat="1"/>
-    <w:lsdException w:name="Intense Reference" w:semiHidden="0" w:uiPriority="32" w:unhideWhenUsed="0" w:qFormat="1"/>
-    <w:lsdException w:name="Book Title" w:semiHidden="0" w:uiPriority="33" w:unhideWhenUsed="0" w:qFormat="1"/>
-    <w:lsdException w:name="Bibliography" w:uiPriority="37"/>
-    <w:lsdException w:name="TOC Heading" w:uiPriority="39" w:qFormat="1"/>
-  </w:latentStyles>
-  <w:style w:type="paragraph" w:default="1" w:styleId="Normal">
-    <w:name w:val="Normal"/>
-    <w:qFormat/>
-  </w:style>
-  <w:style w:type="character" w:default="1" w:styleId="DefaultParagraphFont">
-    <w:name w:val="Default Paragraph Font"/>
-    <w:uiPriority w:val="1"/>
-    <w:semiHidden/>
+  <w:style w:type="paragraph" w:styleId="a4">
+    <w:name w:val="header"/>
+    <w:basedOn w:val="a"/>
+    <w:link w:val="Char"/>
+    <w:uiPriority w:val="99"/>
     <w:unhideWhenUsed/>
-  </w:style>
-  <w:style w:type="table" w:default="1" w:styleId="TableNormal">
-    <w:name w:val="Normal Table"/>
-    <w:uiPriority w:val="99"/>
-    <w:semiHidden/>
-    <w:unhideWhenUsed/>
-    <w:tblPr>
-      <w:tblInd w:w="0" w:type="dxa"/>
-      <w:tblCellMar>
-        <w:top w:w="0" w:type="dxa"/>
-        <w:left w:w="108" w:type="dxa"/>
-        <w:bottom w:w="0" w:type="dxa"/>
-        <w:right w:w="108" w:type="dxa"/>
-      </w:tblCellMar>
-    </w:tblPr>
-  </w:style>
-  <w:style w:type="numbering" w:default="1" w:styleId="NoList">
-    <w:name w:val="No List"/>
-    <w:uiPriority w:val="99"/>
-    <w:semiHidden/>
-    <w:unhideWhenUsed/>
-  </w:style>
-  <w:style w:type="paragraph" w:styleId="NormalWeb">
-    <w:name w:val="Normal (Web)"/>
-    <w:basedOn w:val="Normal"/>
-    <w:uiPriority w:val="99"/>
-    <w:semiHidden/>
-    <w:unhideWhenUsed/>
-    <w:rsid w:val="00D2448D"/>
+    <w:rsid w:val="002B2E92"/>
     <w:pPr>
-      <w:spacing w:before="100" w:beforeAutospacing="1" w:after="100" w:afterAutospacing="1" w:line="240" w:lineRule="auto"/>
+      <w:pBdr>
+        <w:bottom w:val="single" w:sz="6" w:space="1" w:color="auto"/>
+      </w:pBdr>
+      <w:tabs>
+        <w:tab w:val="center" w:pos="4153"/>
+        <w:tab w:val="right" w:pos="8306"/>
+      </w:tabs>
+      <w:snapToGrid w:val="0"/>
+      <w:spacing w:line="240" w:lineRule="auto"/>
+      <w:jc w:val="center"/>
     </w:pPr>
     <w:rPr>
-      <w:rFonts w:ascii="Times New Roman" w:eastAsia="Times New Roman" w:hAnsi="Times New Roman" w:cs="Times New Roman"/>
-      <w:sz w:val="24"/>
-      <w:szCs w:val="24"/>
+      <w:sz w:val="18"/>
+      <w:szCs w:val="18"/>
+    </w:rPr>
+  </w:style>
+  <w:style w:type="character" w:customStyle="1" w:styleId="Char">
+    <w:name w:val="页眉 Char"/>
+    <w:basedOn w:val="a0"/>
+    <w:link w:val="a4"/>
+    <w:uiPriority w:val="99"/>
+    <w:rsid w:val="002B2E92"/>
+    <w:rPr>
+      <w:sz w:val="18"/>
+      <w:szCs w:val="18"/>
+    </w:rPr>
+  </w:style>
+  <w:style w:type="paragraph" w:styleId="a5">
+    <w:name w:val="footer"/>
+    <w:basedOn w:val="a"/>
+    <w:link w:val="Char0"/>
+    <w:uiPriority w:val="99"/>
+    <w:unhideWhenUsed/>
+    <w:rsid w:val="002B2E92"/>
+    <w:pPr>
+      <w:tabs>
+        <w:tab w:val="center" w:pos="4153"/>
+        <w:tab w:val="right" w:pos="8306"/>
+      </w:tabs>
+      <w:snapToGrid w:val="0"/>
+      <w:spacing w:line="240" w:lineRule="auto"/>
+    </w:pPr>
+    <w:rPr>
+      <w:sz w:val="18"/>
+      <w:szCs w:val="18"/>
+    </w:rPr>
+  </w:style>
+  <w:style w:type="character" w:customStyle="1" w:styleId="Char0">
+    <w:name w:val="页脚 Char"/>
+    <w:basedOn w:val="a0"/>
+    <w:link w:val="a5"/>
+    <w:uiPriority w:val="99"/>
+    <w:rsid w:val="002B2E92"/>
+    <w:rPr>
+      <w:sz w:val="18"/>
+      <w:szCs w:val="18"/>
     </w:rPr>
   </w:style>
 </w:styles>

</xml_diff>